<commit_message>
edited 5.2 instructorGuide, added pitfalls
</commit_message>
<xml_diff>
--- a/units/5/lessons/2/resources/petascale-lesson-5.2-instructorGuide.docx
+++ b/units/5/lessons/2/resources/petascale-lesson-5.2-instructorGuide.docx
@@ -4,6 +4,27 @@
   <w:body>
     <w:p>
       <w:pPr>
+        <w:pStyle w:val="Title"/>
+        <w:rPr>
+          <w:sz w:val="36"/>
+          <w:szCs w:val="36"/>
+          <w:u w:val="single"/>
+        </w:rPr>
+      </w:pPr>
+      <w:bookmarkStart w:colFirst="0" w:colLast="0" w:name="_x7i8i2m8tfsf" w:id="0"/>
+      <w:bookmarkEnd w:id="0"/>
+      <w:r>
+        <w:rPr>
+          <w:sz w:val="36"/>
+          <w:szCs w:val="36"/>
+          <w:u w:val="single"/>
+          <w:rtl w:val="0"/>
+        </w:rPr>
+        <w:t xml:space="preserve">Module 5.2: Instructor Guide</w:t>
+      </w:r>
+    </w:p>
+    <w:p>
+      <w:pPr>
         <w:rPr>
           <w:rFonts w:ascii="Times New Roman" w:cs="Times New Roman" w:eastAsia="Times New Roman" w:hAnsi="Times New Roman"/>
           <w:sz w:val="24"/>
@@ -22,42 +43,40 @@
     </w:p>
     <w:p>
       <w:pPr>
-        <w:rPr>
-          <w:rFonts w:ascii="Times New Roman" w:cs="Times New Roman" w:eastAsia="Times New Roman" w:hAnsi="Times New Roman"/>
-          <w:sz w:val="24"/>
-          <w:szCs w:val="24"/>
-        </w:rPr>
-      </w:pPr>
-      <w:r>
-        <w:rPr>
-          <w:rtl w:val="0"/>
-        </w:rPr>
-      </w:r>
-    </w:p>
-    <w:p>
-      <w:pPr>
-        <w:rPr>
-          <w:rFonts w:ascii="Times New Roman" w:cs="Times New Roman" w:eastAsia="Times New Roman" w:hAnsi="Times New Roman"/>
-          <w:sz w:val="24"/>
-          <w:szCs w:val="24"/>
-        </w:rPr>
-      </w:pPr>
-      <w:r>
-        <w:rPr>
-          <w:rFonts w:ascii="Times New Roman" w:cs="Times New Roman" w:eastAsia="Times New Roman" w:hAnsi="Times New Roman"/>
-          <w:sz w:val="24"/>
-          <w:szCs w:val="24"/>
-          <w:rtl w:val="0"/>
-        </w:rPr>
-        <w:t xml:space="preserve">1. Shared memory</w:t>
-      </w:r>
-    </w:p>
-    <w:p>
-      <w:pPr>
-        <w:rPr>
-          <w:rFonts w:ascii="Times New Roman" w:cs="Times New Roman" w:eastAsia="Times New Roman" w:hAnsi="Times New Roman"/>
-          <w:sz w:val="24"/>
-          <w:szCs w:val="24"/>
+        <w:numPr>
+          <w:ilvl w:val="0"/>
+          <w:numId w:val="4"/>
+        </w:numPr>
+        <w:ind w:left="720" w:hanging="360"/>
+        <w:rPr>
+          <w:rFonts w:ascii="Times New Roman" w:cs="Times New Roman" w:eastAsia="Times New Roman" w:hAnsi="Times New Roman"/>
+          <w:sz w:val="24"/>
+          <w:szCs w:val="24"/>
+          <w:u w:val="none"/>
+        </w:rPr>
+      </w:pPr>
+      <w:r>
+        <w:rPr>
+          <w:rFonts w:ascii="Times New Roman" w:cs="Times New Roman" w:eastAsia="Times New Roman" w:hAnsi="Times New Roman"/>
+          <w:sz w:val="24"/>
+          <w:szCs w:val="24"/>
+          <w:rtl w:val="0"/>
+        </w:rPr>
+        <w:t xml:space="preserve">Shared memory</w:t>
+      </w:r>
+    </w:p>
+    <w:p>
+      <w:pPr>
+        <w:numPr>
+          <w:ilvl w:val="1"/>
+          <w:numId w:val="4"/>
+        </w:numPr>
+        <w:ind w:left="1440" w:hanging="360"/>
+        <w:rPr>
+          <w:rFonts w:ascii="Times New Roman" w:cs="Times New Roman" w:eastAsia="Times New Roman" w:hAnsi="Times New Roman"/>
+          <w:sz w:val="24"/>
+          <w:szCs w:val="24"/>
+          <w:u w:val="none"/>
         </w:rPr>
       </w:pPr>
       <w:r>
@@ -72,10 +91,16 @@
     </w:p>
     <w:p>
       <w:pPr>
-        <w:rPr>
-          <w:rFonts w:ascii="Times New Roman" w:cs="Times New Roman" w:eastAsia="Times New Roman" w:hAnsi="Times New Roman"/>
-          <w:sz w:val="24"/>
-          <w:szCs w:val="24"/>
+        <w:numPr>
+          <w:ilvl w:val="1"/>
+          <w:numId w:val="4"/>
+        </w:numPr>
+        <w:ind w:left="1440" w:hanging="360"/>
+        <w:rPr>
+          <w:rFonts w:ascii="Times New Roman" w:cs="Times New Roman" w:eastAsia="Times New Roman" w:hAnsi="Times New Roman"/>
+          <w:sz w:val="24"/>
+          <w:szCs w:val="24"/>
+          <w:u w:val="none"/>
         </w:rPr>
       </w:pPr>
       <w:r>
@@ -90,102 +115,16 @@
     </w:p>
     <w:p>
       <w:pPr>
-        <w:rPr>
-          <w:rFonts w:ascii="Times New Roman" w:cs="Times New Roman" w:eastAsia="Times New Roman" w:hAnsi="Times New Roman"/>
-          <w:sz w:val="24"/>
-          <w:szCs w:val="24"/>
-        </w:rPr>
-      </w:pPr>
-      <w:r>
-        <w:rPr>
-          <w:rtl w:val="0"/>
-        </w:rPr>
-      </w:r>
-    </w:p>
-    <w:p>
-      <w:pPr>
-        <w:rPr>
-          <w:rFonts w:ascii="Times New Roman" w:cs="Times New Roman" w:eastAsia="Times New Roman" w:hAnsi="Times New Roman"/>
-          <w:sz w:val="24"/>
-          <w:szCs w:val="24"/>
-        </w:rPr>
-      </w:pPr>
-      <w:r>
-        <w:rPr>
-          <w:rFonts w:ascii="Times New Roman" w:cs="Times New Roman" w:eastAsia="Times New Roman" w:hAnsi="Times New Roman"/>
-          <w:sz w:val="24"/>
-          <w:szCs w:val="24"/>
-          <w:rtl w:val="0"/>
-        </w:rPr>
-        <w:t xml:space="preserve">2. Distributed memory</w:t>
-      </w:r>
-    </w:p>
-    <w:p>
-      <w:pPr>
-        <w:rPr>
-          <w:rFonts w:ascii="Times New Roman" w:cs="Times New Roman" w:eastAsia="Times New Roman" w:hAnsi="Times New Roman"/>
-          <w:sz w:val="24"/>
-          <w:szCs w:val="24"/>
-        </w:rPr>
-      </w:pPr>
-      <w:r>
-        <w:rPr>
-          <w:rtl w:val="0"/>
-        </w:rPr>
-      </w:r>
-    </w:p>
-    <w:p>
-      <w:pPr>
-        <w:rPr>
-          <w:rFonts w:ascii="Times New Roman" w:cs="Times New Roman" w:eastAsia="Times New Roman" w:hAnsi="Times New Roman"/>
-          <w:sz w:val="24"/>
-          <w:szCs w:val="24"/>
-        </w:rPr>
-      </w:pPr>
-      <w:r>
-        <w:rPr>
-          <w:rFonts w:ascii="Times New Roman" w:cs="Times New Roman" w:eastAsia="Times New Roman" w:hAnsi="Times New Roman"/>
-          <w:sz w:val="24"/>
-          <w:szCs w:val="24"/>
-          <w:rtl w:val="0"/>
-        </w:rPr>
-        <w:t xml:space="preserve">3. Hybrid Distributed Shared memory</w:t>
-      </w:r>
-    </w:p>
-    <w:p>
-      <w:pPr>
-        <w:rPr>
-          <w:rFonts w:ascii="Times New Roman" w:cs="Times New Roman" w:eastAsia="Times New Roman" w:hAnsi="Times New Roman"/>
-          <w:sz w:val="24"/>
-          <w:szCs w:val="24"/>
-        </w:rPr>
-      </w:pPr>
-      <w:r>
-        <w:rPr>
-          <w:rtl w:val="0"/>
-        </w:rPr>
-      </w:r>
-    </w:p>
-    <w:p>
-      <w:pPr>
-        <w:rPr>
-          <w:rFonts w:ascii="Times New Roman" w:cs="Times New Roman" w:eastAsia="Times New Roman" w:hAnsi="Times New Roman"/>
-          <w:sz w:val="24"/>
-          <w:szCs w:val="24"/>
-        </w:rPr>
-      </w:pPr>
-      <w:r>
-        <w:rPr>
-          <w:rtl w:val="0"/>
-        </w:rPr>
-      </w:r>
-    </w:p>
-    <w:p>
-      <w:pPr>
-        <w:rPr>
-          <w:rFonts w:ascii="Times New Roman" w:cs="Times New Roman" w:eastAsia="Times New Roman" w:hAnsi="Times New Roman"/>
-          <w:sz w:val="24"/>
-          <w:szCs w:val="24"/>
+        <w:numPr>
+          <w:ilvl w:val="0"/>
+          <w:numId w:val="4"/>
+        </w:numPr>
+        <w:ind w:left="720" w:hanging="360"/>
+        <w:rPr>
+          <w:rFonts w:ascii="Times New Roman" w:cs="Times New Roman" w:eastAsia="Times New Roman" w:hAnsi="Times New Roman"/>
+          <w:sz w:val="24"/>
+          <w:szCs w:val="24"/>
+          <w:u w:val="none"/>
         </w:rPr>
       </w:pPr>
       <w:r>
@@ -200,6 +139,65 @@
     </w:p>
     <w:p>
       <w:pPr>
+        <w:numPr>
+          <w:ilvl w:val="0"/>
+          <w:numId w:val="4"/>
+        </w:numPr>
+        <w:ind w:left="720" w:hanging="360"/>
+        <w:rPr>
+          <w:rFonts w:ascii="Times New Roman" w:cs="Times New Roman" w:eastAsia="Times New Roman" w:hAnsi="Times New Roman"/>
+          <w:sz w:val="24"/>
+          <w:szCs w:val="24"/>
+          <w:u w:val="none"/>
+        </w:rPr>
+      </w:pPr>
+      <w:r>
+        <w:rPr>
+          <w:rFonts w:ascii="Times New Roman" w:cs="Times New Roman" w:eastAsia="Times New Roman" w:hAnsi="Times New Roman"/>
+          <w:sz w:val="24"/>
+          <w:szCs w:val="24"/>
+          <w:rtl w:val="0"/>
+        </w:rPr>
+        <w:t xml:space="preserve">Hybrid Distributed Shared memory</w:t>
+      </w:r>
+    </w:p>
+    <w:p>
+      <w:pPr>
+        <w:rPr>
+          <w:rFonts w:ascii="Times New Roman" w:cs="Times New Roman" w:eastAsia="Times New Roman" w:hAnsi="Times New Roman"/>
+          <w:sz w:val="24"/>
+          <w:szCs w:val="24"/>
+        </w:rPr>
+      </w:pPr>
+      <w:r>
+        <w:rPr>
+          <w:rtl w:val="0"/>
+        </w:rPr>
+      </w:r>
+    </w:p>
+    <w:p>
+      <w:pPr>
+        <w:rPr>
+          <w:rFonts w:ascii="Times New Roman" w:cs="Times New Roman" w:eastAsia="Times New Roman" w:hAnsi="Times New Roman"/>
+          <w:sz w:val="24"/>
+          <w:szCs w:val="24"/>
+          <w:u w:val="single"/>
+        </w:rPr>
+      </w:pPr>
+      <w:r>
+        <w:rPr>
+          <w:rFonts w:ascii="Times New Roman" w:cs="Times New Roman" w:eastAsia="Times New Roman" w:hAnsi="Times New Roman"/>
+          <w:sz w:val="24"/>
+          <w:szCs w:val="24"/>
+          <w:u w:val="single"/>
+          <w:rtl w:val="0"/>
+        </w:rPr>
+        <w:t xml:space="preserve">Distributed memory</w:t>
+      </w:r>
+    </w:p>
+    <w:p>
+      <w:pPr>
+        <w:ind w:firstLine="720"/>
         <w:rPr>
           <w:rFonts w:ascii="Times New Roman" w:cs="Times New Roman" w:eastAsia="Times New Roman" w:hAnsi="Times New Roman"/>
           <w:sz w:val="24"/>
@@ -236,6 +234,7 @@
     </w:p>
     <w:p>
       <w:pPr>
+        <w:ind w:firstLine="720"/>
         <w:rPr>
           <w:rFonts w:ascii="Times New Roman" w:cs="Times New Roman" w:eastAsia="Times New Roman" w:hAnsi="Times New Roman"/>
           <w:sz w:val="24"/>
@@ -299,15 +298,21 @@
           <w:szCs w:val="24"/>
           <w:rtl w:val="0"/>
         </w:rPr>
-        <w:t xml:space="preserve">The Message-Passing Interface (MPI) </w:t>
-      </w:r>
-    </w:p>
-    <w:p>
-      <w:pPr>
-        <w:rPr>
-          <w:rFonts w:ascii="Times New Roman" w:cs="Times New Roman" w:eastAsia="Times New Roman" w:hAnsi="Times New Roman"/>
-          <w:sz w:val="24"/>
-          <w:szCs w:val="24"/>
+        <w:t xml:space="preserve">The Message-Passing Interface (MPI): </w:t>
+      </w:r>
+    </w:p>
+    <w:p>
+      <w:pPr>
+        <w:numPr>
+          <w:ilvl w:val="0"/>
+          <w:numId w:val="9"/>
+        </w:numPr>
+        <w:ind w:left="720" w:hanging="360"/>
+        <w:rPr>
+          <w:rFonts w:ascii="Times New Roman" w:cs="Times New Roman" w:eastAsia="Times New Roman" w:hAnsi="Times New Roman"/>
+          <w:sz w:val="24"/>
+          <w:szCs w:val="24"/>
+          <w:u w:val="none"/>
         </w:rPr>
       </w:pPr>
       <w:r>
@@ -322,10 +327,16 @@
     </w:p>
     <w:p>
       <w:pPr>
-        <w:rPr>
-          <w:rFonts w:ascii="Times New Roman" w:cs="Times New Roman" w:eastAsia="Times New Roman" w:hAnsi="Times New Roman"/>
-          <w:sz w:val="24"/>
-          <w:szCs w:val="24"/>
+        <w:numPr>
+          <w:ilvl w:val="0"/>
+          <w:numId w:val="9"/>
+        </w:numPr>
+        <w:ind w:left="720" w:hanging="360"/>
+        <w:rPr>
+          <w:rFonts w:ascii="Times New Roman" w:cs="Times New Roman" w:eastAsia="Times New Roman" w:hAnsi="Times New Roman"/>
+          <w:sz w:val="24"/>
+          <w:szCs w:val="24"/>
+          <w:u w:val="none"/>
         </w:rPr>
       </w:pPr>
       <w:r>
@@ -340,10 +351,16 @@
     </w:p>
     <w:p>
       <w:pPr>
-        <w:rPr>
-          <w:rFonts w:ascii="Times New Roman" w:cs="Times New Roman" w:eastAsia="Times New Roman" w:hAnsi="Times New Roman"/>
-          <w:sz w:val="24"/>
-          <w:szCs w:val="24"/>
+        <w:numPr>
+          <w:ilvl w:val="0"/>
+          <w:numId w:val="9"/>
+        </w:numPr>
+        <w:ind w:left="720" w:hanging="360"/>
+        <w:rPr>
+          <w:rFonts w:ascii="Times New Roman" w:cs="Times New Roman" w:eastAsia="Times New Roman" w:hAnsi="Times New Roman"/>
+          <w:sz w:val="24"/>
+          <w:szCs w:val="24"/>
+          <w:u w:val="none"/>
         </w:rPr>
       </w:pPr>
       <w:r>
@@ -358,10 +375,16 @@
     </w:p>
     <w:p>
       <w:pPr>
-        <w:rPr>
-          <w:rFonts w:ascii="Times New Roman" w:cs="Times New Roman" w:eastAsia="Times New Roman" w:hAnsi="Times New Roman"/>
-          <w:sz w:val="24"/>
-          <w:szCs w:val="24"/>
+        <w:numPr>
+          <w:ilvl w:val="0"/>
+          <w:numId w:val="9"/>
+        </w:numPr>
+        <w:ind w:left="720" w:hanging="360"/>
+        <w:rPr>
+          <w:rFonts w:ascii="Times New Roman" w:cs="Times New Roman" w:eastAsia="Times New Roman" w:hAnsi="Times New Roman"/>
+          <w:sz w:val="24"/>
+          <w:szCs w:val="24"/>
+          <w:u w:val="none"/>
         </w:rPr>
       </w:pPr>
       <w:r>
@@ -376,10 +399,16 @@
     </w:p>
     <w:p>
       <w:pPr>
-        <w:rPr>
-          <w:rFonts w:ascii="Times New Roman" w:cs="Times New Roman" w:eastAsia="Times New Roman" w:hAnsi="Times New Roman"/>
-          <w:sz w:val="24"/>
-          <w:szCs w:val="24"/>
+        <w:numPr>
+          <w:ilvl w:val="0"/>
+          <w:numId w:val="9"/>
+        </w:numPr>
+        <w:ind w:left="720" w:hanging="360"/>
+        <w:rPr>
+          <w:rFonts w:ascii="Times New Roman" w:cs="Times New Roman" w:eastAsia="Times New Roman" w:hAnsi="Times New Roman"/>
+          <w:sz w:val="24"/>
+          <w:szCs w:val="24"/>
+          <w:u w:val="none"/>
         </w:rPr>
       </w:pPr>
       <w:r>
@@ -394,10 +423,16 @@
     </w:p>
     <w:p>
       <w:pPr>
-        <w:rPr>
-          <w:rFonts w:ascii="Times New Roman" w:cs="Times New Roman" w:eastAsia="Times New Roman" w:hAnsi="Times New Roman"/>
-          <w:sz w:val="24"/>
-          <w:szCs w:val="24"/>
+        <w:numPr>
+          <w:ilvl w:val="0"/>
+          <w:numId w:val="9"/>
+        </w:numPr>
+        <w:ind w:left="720" w:hanging="360"/>
+        <w:rPr>
+          <w:rFonts w:ascii="Times New Roman" w:cs="Times New Roman" w:eastAsia="Times New Roman" w:hAnsi="Times New Roman"/>
+          <w:sz w:val="24"/>
+          <w:szCs w:val="24"/>
+          <w:u w:val="none"/>
         </w:rPr>
       </w:pPr>
       <w:r>
@@ -437,31 +472,29 @@
           <w:rFonts w:ascii="Times New Roman" w:cs="Times New Roman" w:eastAsia="Times New Roman" w:hAnsi="Times New Roman"/>
           <w:sz w:val="24"/>
           <w:szCs w:val="24"/>
+          <w:u w:val="single"/>
           <w:rtl w:val="0"/>
         </w:rPr>
         <w:t xml:space="preserve">Advantages of message-passing model</w:t>
       </w:r>
-    </w:p>
-    <w:p>
-      <w:pPr>
-        <w:rPr>
-          <w:rFonts w:ascii="Times New Roman" w:cs="Times New Roman" w:eastAsia="Times New Roman" w:hAnsi="Times New Roman"/>
-          <w:sz w:val="24"/>
-          <w:szCs w:val="24"/>
-        </w:rPr>
-      </w:pPr>
-      <w:r>
-        <w:rPr>
-          <w:rtl w:val="0"/>
-        </w:rPr>
-      </w:r>
-    </w:p>
-    <w:p>
-      <w:pPr>
-        <w:rPr>
-          <w:rFonts w:ascii="Times New Roman" w:cs="Times New Roman" w:eastAsia="Times New Roman" w:hAnsi="Times New Roman"/>
-          <w:sz w:val="24"/>
-          <w:szCs w:val="24"/>
+      <w:r>
+        <w:rPr>
+          <w:rtl w:val="0"/>
+        </w:rPr>
+      </w:r>
+    </w:p>
+    <w:p>
+      <w:pPr>
+        <w:numPr>
+          <w:ilvl w:val="0"/>
+          <w:numId w:val="7"/>
+        </w:numPr>
+        <w:ind w:left="720" w:hanging="360"/>
+        <w:rPr>
+          <w:rFonts w:ascii="Times New Roman" w:cs="Times New Roman" w:eastAsia="Times New Roman" w:hAnsi="Times New Roman"/>
+          <w:sz w:val="24"/>
+          <w:szCs w:val="24"/>
+          <w:u w:val="none"/>
         </w:rPr>
       </w:pPr>
       <w:r>
@@ -476,10 +509,16 @@
     </w:p>
     <w:p>
       <w:pPr>
-        <w:rPr>
-          <w:rFonts w:ascii="Times New Roman" w:cs="Times New Roman" w:eastAsia="Times New Roman" w:hAnsi="Times New Roman"/>
-          <w:sz w:val="24"/>
-          <w:szCs w:val="24"/>
+        <w:numPr>
+          <w:ilvl w:val="0"/>
+          <w:numId w:val="7"/>
+        </w:numPr>
+        <w:ind w:left="720" w:hanging="360"/>
+        <w:rPr>
+          <w:rFonts w:ascii="Times New Roman" w:cs="Times New Roman" w:eastAsia="Times New Roman" w:hAnsi="Times New Roman"/>
+          <w:sz w:val="24"/>
+          <w:szCs w:val="24"/>
+          <w:u w:val="none"/>
         </w:rPr>
       </w:pPr>
       <w:r>
@@ -494,10 +533,16 @@
     </w:p>
     <w:p>
       <w:pPr>
-        <w:rPr>
-          <w:rFonts w:ascii="Times New Roman" w:cs="Times New Roman" w:eastAsia="Times New Roman" w:hAnsi="Times New Roman"/>
-          <w:sz w:val="24"/>
-          <w:szCs w:val="24"/>
+        <w:numPr>
+          <w:ilvl w:val="0"/>
+          <w:numId w:val="7"/>
+        </w:numPr>
+        <w:ind w:left="720" w:hanging="360"/>
+        <w:rPr>
+          <w:rFonts w:ascii="Times New Roman" w:cs="Times New Roman" w:eastAsia="Times New Roman" w:hAnsi="Times New Roman"/>
+          <w:sz w:val="24"/>
+          <w:szCs w:val="24"/>
+          <w:u w:val="none"/>
         </w:rPr>
       </w:pPr>
       <w:r>
@@ -512,10 +557,16 @@
     </w:p>
     <w:p>
       <w:pPr>
-        <w:rPr>
-          <w:rFonts w:ascii="Times New Roman" w:cs="Times New Roman" w:eastAsia="Times New Roman" w:hAnsi="Times New Roman"/>
-          <w:sz w:val="24"/>
-          <w:szCs w:val="24"/>
+        <w:numPr>
+          <w:ilvl w:val="0"/>
+          <w:numId w:val="7"/>
+        </w:numPr>
+        <w:ind w:left="720" w:hanging="360"/>
+        <w:rPr>
+          <w:rFonts w:ascii="Times New Roman" w:cs="Times New Roman" w:eastAsia="Times New Roman" w:hAnsi="Times New Roman"/>
+          <w:sz w:val="24"/>
+          <w:szCs w:val="24"/>
+          <w:u w:val="none"/>
         </w:rPr>
       </w:pPr>
       <w:r>
@@ -555,31 +606,29 @@
           <w:rFonts w:ascii="Times New Roman" w:cs="Times New Roman" w:eastAsia="Times New Roman" w:hAnsi="Times New Roman"/>
           <w:sz w:val="24"/>
           <w:szCs w:val="24"/>
+          <w:u w:val="single"/>
           <w:rtl w:val="0"/>
         </w:rPr>
         <w:t xml:space="preserve">Disadvantage of message-passing model</w:t>
       </w:r>
-    </w:p>
-    <w:p>
-      <w:pPr>
-        <w:rPr>
-          <w:rFonts w:ascii="Times New Roman" w:cs="Times New Roman" w:eastAsia="Times New Roman" w:hAnsi="Times New Roman"/>
-          <w:sz w:val="24"/>
-          <w:szCs w:val="24"/>
-        </w:rPr>
-      </w:pPr>
-      <w:r>
-        <w:rPr>
-          <w:rtl w:val="0"/>
-        </w:rPr>
-      </w:r>
-    </w:p>
-    <w:p>
-      <w:pPr>
-        <w:rPr>
-          <w:rFonts w:ascii="Times New Roman" w:cs="Times New Roman" w:eastAsia="Times New Roman" w:hAnsi="Times New Roman"/>
-          <w:sz w:val="24"/>
-          <w:szCs w:val="24"/>
+      <w:r>
+        <w:rPr>
+          <w:rtl w:val="0"/>
+        </w:rPr>
+      </w:r>
+    </w:p>
+    <w:p>
+      <w:pPr>
+        <w:numPr>
+          <w:ilvl w:val="0"/>
+          <w:numId w:val="10"/>
+        </w:numPr>
+        <w:ind w:left="720" w:hanging="360"/>
+        <w:rPr>
+          <w:rFonts w:ascii="Times New Roman" w:cs="Times New Roman" w:eastAsia="Times New Roman" w:hAnsi="Times New Roman"/>
+          <w:sz w:val="24"/>
+          <w:szCs w:val="24"/>
+          <w:u w:val="none"/>
         </w:rPr>
       </w:pPr>
       <w:r>
@@ -594,10 +643,16 @@
     </w:p>
     <w:p>
       <w:pPr>
-        <w:rPr>
-          <w:rFonts w:ascii="Times New Roman" w:cs="Times New Roman" w:eastAsia="Times New Roman" w:hAnsi="Times New Roman"/>
-          <w:sz w:val="24"/>
-          <w:szCs w:val="24"/>
+        <w:numPr>
+          <w:ilvl w:val="0"/>
+          <w:numId w:val="10"/>
+        </w:numPr>
+        <w:ind w:left="720" w:hanging="360"/>
+        <w:rPr>
+          <w:rFonts w:ascii="Times New Roman" w:cs="Times New Roman" w:eastAsia="Times New Roman" w:hAnsi="Times New Roman"/>
+          <w:sz w:val="24"/>
+          <w:szCs w:val="24"/>
+          <w:u w:val="none"/>
         </w:rPr>
       </w:pPr>
       <w:r>
@@ -634,34 +689,45 @@
       </w:pPr>
       <w:r>
         <w:rPr>
-          <w:rtl w:val="0"/>
-        </w:rPr>
-      </w:r>
-    </w:p>
-    <w:p>
-      <w:pPr>
-        <w:rPr>
-          <w:rFonts w:ascii="Times New Roman" w:cs="Times New Roman" w:eastAsia="Times New Roman" w:hAnsi="Times New Roman"/>
-          <w:sz w:val="24"/>
-          <w:szCs w:val="24"/>
-        </w:rPr>
-      </w:pPr>
-      <w:r>
-        <w:rPr>
-          <w:rFonts w:ascii="Times New Roman" w:cs="Times New Roman" w:eastAsia="Times New Roman" w:hAnsi="Times New Roman"/>
-          <w:sz w:val="24"/>
-          <w:szCs w:val="24"/>
-          <w:rtl w:val="0"/>
-        </w:rPr>
-        <w:t xml:space="preserve">MPI is actually just an Application Programming Interface (API).</w:t>
-      </w:r>
-    </w:p>
-    <w:p>
-      <w:pPr>
-        <w:rPr>
-          <w:rFonts w:ascii="Times New Roman" w:cs="Times New Roman" w:eastAsia="Times New Roman" w:hAnsi="Times New Roman"/>
-          <w:sz w:val="24"/>
-          <w:szCs w:val="24"/>
+          <w:rFonts w:ascii="Times New Roman" w:cs="Times New Roman" w:eastAsia="Times New Roman" w:hAnsi="Times New Roman"/>
+          <w:sz w:val="24"/>
+          <w:szCs w:val="24"/>
+          <w:rtl w:val="0"/>
+        </w:rPr>
+        <w:t xml:space="preserve">MPI is actually just an </w:t>
+      </w:r>
+      <w:r>
+        <w:rPr>
+          <w:rFonts w:ascii="Times New Roman" w:cs="Times New Roman" w:eastAsia="Times New Roman" w:hAnsi="Times New Roman"/>
+          <w:b w:val="1"/>
+          <w:sz w:val="24"/>
+          <w:szCs w:val="24"/>
+          <w:rtl w:val="0"/>
+        </w:rPr>
+        <w:t xml:space="preserve">Application Programming Interface (API)</w:t>
+      </w:r>
+      <w:r>
+        <w:rPr>
+          <w:rFonts w:ascii="Times New Roman" w:cs="Times New Roman" w:eastAsia="Times New Roman" w:hAnsi="Times New Roman"/>
+          <w:sz w:val="24"/>
+          <w:szCs w:val="24"/>
+          <w:rtl w:val="0"/>
+        </w:rPr>
+        <w:t xml:space="preserve">.</w:t>
+      </w:r>
+    </w:p>
+    <w:p>
+      <w:pPr>
+        <w:numPr>
+          <w:ilvl w:val="0"/>
+          <w:numId w:val="11"/>
+        </w:numPr>
+        <w:ind w:left="720" w:hanging="360"/>
+        <w:rPr>
+          <w:rFonts w:ascii="Times New Roman" w:cs="Times New Roman" w:eastAsia="Times New Roman" w:hAnsi="Times New Roman"/>
+          <w:sz w:val="24"/>
+          <w:szCs w:val="24"/>
+          <w:u w:val="none"/>
         </w:rPr>
       </w:pPr>
       <w:r>
@@ -676,10 +742,16 @@
     </w:p>
     <w:p>
       <w:pPr>
-        <w:rPr>
-          <w:rFonts w:ascii="Times New Roman" w:cs="Times New Roman" w:eastAsia="Times New Roman" w:hAnsi="Times New Roman"/>
-          <w:sz w:val="24"/>
-          <w:szCs w:val="24"/>
+        <w:numPr>
+          <w:ilvl w:val="0"/>
+          <w:numId w:val="11"/>
+        </w:numPr>
+        <w:ind w:left="720" w:hanging="360"/>
+        <w:rPr>
+          <w:rFonts w:ascii="Times New Roman" w:cs="Times New Roman" w:eastAsia="Times New Roman" w:hAnsi="Times New Roman"/>
+          <w:sz w:val="24"/>
+          <w:szCs w:val="24"/>
+          <w:u w:val="none"/>
         </w:rPr>
       </w:pPr>
       <w:r>
@@ -694,10 +766,16 @@
     </w:p>
     <w:p>
       <w:pPr>
-        <w:rPr>
-          <w:rFonts w:ascii="Times New Roman" w:cs="Times New Roman" w:eastAsia="Times New Roman" w:hAnsi="Times New Roman"/>
-          <w:sz w:val="24"/>
-          <w:szCs w:val="24"/>
+        <w:numPr>
+          <w:ilvl w:val="0"/>
+          <w:numId w:val="11"/>
+        </w:numPr>
+        <w:ind w:left="720" w:hanging="360"/>
+        <w:rPr>
+          <w:rFonts w:ascii="Times New Roman" w:cs="Times New Roman" w:eastAsia="Times New Roman" w:hAnsi="Times New Roman"/>
+          <w:sz w:val="24"/>
+          <w:szCs w:val="24"/>
+          <w:u w:val="none"/>
         </w:rPr>
       </w:pPr>
       <w:r>
@@ -744,13 +822,15 @@
           <w:rFonts w:ascii="Times New Roman" w:cs="Times New Roman" w:eastAsia="Times New Roman" w:hAnsi="Times New Roman"/>
           <w:sz w:val="24"/>
           <w:szCs w:val="24"/>
-        </w:rPr>
-      </w:pPr>
-      <w:r>
-        <w:rPr>
-          <w:rFonts w:ascii="Times New Roman" w:cs="Times New Roman" w:eastAsia="Times New Roman" w:hAnsi="Times New Roman"/>
-          <w:sz w:val="24"/>
-          <w:szCs w:val="24"/>
+          <w:u w:val="single"/>
+        </w:rPr>
+      </w:pPr>
+      <w:r>
+        <w:rPr>
+          <w:rFonts w:ascii="Times New Roman" w:cs="Times New Roman" w:eastAsia="Times New Roman" w:hAnsi="Times New Roman"/>
+          <w:sz w:val="24"/>
+          <w:szCs w:val="24"/>
+          <w:u w:val="single"/>
           <w:rtl w:val="0"/>
         </w:rPr>
         <w:t xml:space="preserve">Minimal Set of MPI Routines</w:t>
@@ -758,44 +838,28 @@
     </w:p>
     <w:p>
       <w:pPr>
-        <w:rPr>
-          <w:rFonts w:ascii="Times New Roman" w:cs="Times New Roman" w:eastAsia="Times New Roman" w:hAnsi="Times New Roman"/>
-          <w:sz w:val="24"/>
-          <w:szCs w:val="24"/>
-        </w:rPr>
-      </w:pPr>
-      <w:r>
-        <w:rPr>
-          <w:rtl w:val="0"/>
-        </w:rPr>
-      </w:r>
-    </w:p>
-    <w:p>
-      <w:pPr>
-        <w:rPr>
-          <w:rFonts w:ascii="Times New Roman" w:cs="Times New Roman" w:eastAsia="Times New Roman" w:hAnsi="Times New Roman"/>
-          <w:sz w:val="24"/>
-          <w:szCs w:val="24"/>
-        </w:rPr>
-      </w:pPr>
-      <w:r>
-        <w:rPr>
-          <w:rFonts w:ascii="Times New Roman" w:cs="Times New Roman" w:eastAsia="Times New Roman" w:hAnsi="Times New Roman"/>
-          <w:sz w:val="24"/>
-          <w:szCs w:val="24"/>
-          <w:rtl w:val="0"/>
-        </w:rPr>
-        <w:t xml:space="preserve">MPI_Init</w:t>
-      </w:r>
-    </w:p>
-    <w:p>
-      <w:pPr>
-        <w:rPr>
-          <w:rFonts w:ascii="Times New Roman" w:cs="Times New Roman" w:eastAsia="Times New Roman" w:hAnsi="Times New Roman"/>
-          <w:sz w:val="24"/>
-          <w:szCs w:val="24"/>
-        </w:rPr>
-      </w:pPr>
+        <w:numPr>
+          <w:ilvl w:val="0"/>
+          <w:numId w:val="1"/>
+        </w:numPr>
+        <w:ind w:left="720" w:hanging="360"/>
+        <w:rPr>
+          <w:rFonts w:ascii="Times New Roman" w:cs="Times New Roman" w:eastAsia="Times New Roman" w:hAnsi="Times New Roman"/>
+          <w:b w:val="1"/>
+          <w:sz w:val="24"/>
+          <w:szCs w:val="24"/>
+        </w:rPr>
+      </w:pPr>
+      <w:r>
+        <w:rPr>
+          <w:rFonts w:ascii="Times New Roman" w:cs="Times New Roman" w:eastAsia="Times New Roman" w:hAnsi="Times New Roman"/>
+          <w:b w:val="1"/>
+          <w:sz w:val="24"/>
+          <w:szCs w:val="24"/>
+          <w:rtl w:val="0"/>
+        </w:rPr>
+        <w:t xml:space="preserve">MPI_Init -</w:t>
+      </w:r>
       <w:r>
         <w:rPr>
           <w:rFonts w:ascii="Times New Roman" w:cs="Times New Roman" w:eastAsia="Times New Roman" w:hAnsi="Times New Roman"/>
@@ -808,30 +872,37 @@
     </w:p>
     <w:p>
       <w:pPr>
-        <w:rPr>
-          <w:rFonts w:ascii="Times New Roman" w:cs="Times New Roman" w:eastAsia="Times New Roman" w:hAnsi="Times New Roman"/>
-          <w:sz w:val="24"/>
-          <w:szCs w:val="24"/>
-        </w:rPr>
-      </w:pPr>
-      <w:r>
-        <w:rPr>
-          <w:rFonts w:ascii="Times New Roman" w:cs="Times New Roman" w:eastAsia="Times New Roman" w:hAnsi="Times New Roman"/>
+        <w:numPr>
+          <w:ilvl w:val="0"/>
+          <w:numId w:val="1"/>
+        </w:numPr>
+        <w:ind w:left="720" w:hanging="360"/>
+        <w:rPr>
+          <w:rFonts w:ascii="Times New Roman" w:cs="Times New Roman" w:eastAsia="Times New Roman" w:hAnsi="Times New Roman"/>
+          <w:b w:val="1"/>
+          <w:sz w:val="24"/>
+          <w:szCs w:val="24"/>
+        </w:rPr>
+      </w:pPr>
+      <w:r>
+        <w:rPr>
+          <w:rFonts w:ascii="Times New Roman" w:cs="Times New Roman" w:eastAsia="Times New Roman" w:hAnsi="Times New Roman"/>
+          <w:b w:val="1"/>
           <w:sz w:val="24"/>
           <w:szCs w:val="24"/>
           <w:rtl w:val="0"/>
         </w:rPr>
         <w:t xml:space="preserve">MPI_Finalize </w:t>
       </w:r>
-    </w:p>
-    <w:p>
-      <w:pPr>
-        <w:rPr>
-          <w:rFonts w:ascii="Times New Roman" w:cs="Times New Roman" w:eastAsia="Times New Roman" w:hAnsi="Times New Roman"/>
-          <w:sz w:val="24"/>
-          <w:szCs w:val="24"/>
-        </w:rPr>
-      </w:pPr>
+      <w:r>
+        <w:rPr>
+          <w:rFonts w:ascii="Times New Roman" w:cs="Times New Roman" w:eastAsia="Times New Roman" w:hAnsi="Times New Roman"/>
+          <w:sz w:val="24"/>
+          <w:szCs w:val="24"/>
+          <w:rtl w:val="0"/>
+        </w:rPr>
+        <w:t xml:space="preserve">- </w:t>
+      </w:r>
       <w:r>
         <w:rPr>
           <w:rFonts w:ascii="Times New Roman" w:cs="Times New Roman" w:eastAsia="Times New Roman" w:hAnsi="Times New Roman"/>
@@ -844,30 +915,37 @@
     </w:p>
     <w:p>
       <w:pPr>
-        <w:rPr>
-          <w:rFonts w:ascii="Times New Roman" w:cs="Times New Roman" w:eastAsia="Times New Roman" w:hAnsi="Times New Roman"/>
-          <w:sz w:val="24"/>
-          <w:szCs w:val="24"/>
-        </w:rPr>
-      </w:pPr>
-      <w:r>
-        <w:rPr>
-          <w:rFonts w:ascii="Times New Roman" w:cs="Times New Roman" w:eastAsia="Times New Roman" w:hAnsi="Times New Roman"/>
-          <w:sz w:val="24"/>
-          <w:szCs w:val="24"/>
-          <w:rtl w:val="0"/>
-        </w:rPr>
-        <w:t xml:space="preserve">MPI_Comm_size </w:t>
-      </w:r>
-    </w:p>
-    <w:p>
-      <w:pPr>
-        <w:rPr>
-          <w:rFonts w:ascii="Times New Roman" w:cs="Times New Roman" w:eastAsia="Times New Roman" w:hAnsi="Times New Roman"/>
-          <w:sz w:val="24"/>
-          <w:szCs w:val="24"/>
-        </w:rPr>
-      </w:pPr>
+        <w:numPr>
+          <w:ilvl w:val="0"/>
+          <w:numId w:val="1"/>
+        </w:numPr>
+        <w:ind w:left="720" w:hanging="360"/>
+        <w:rPr>
+          <w:rFonts w:ascii="Times New Roman" w:cs="Times New Roman" w:eastAsia="Times New Roman" w:hAnsi="Times New Roman"/>
+          <w:b w:val="1"/>
+          <w:sz w:val="24"/>
+          <w:szCs w:val="24"/>
+        </w:rPr>
+      </w:pPr>
+      <w:r>
+        <w:rPr>
+          <w:rFonts w:ascii="Times New Roman" w:cs="Times New Roman" w:eastAsia="Times New Roman" w:hAnsi="Times New Roman"/>
+          <w:b w:val="1"/>
+          <w:sz w:val="24"/>
+          <w:szCs w:val="24"/>
+          <w:rtl w:val="0"/>
+        </w:rPr>
+        <w:t xml:space="preserve">MPI_Comm_size -</w:t>
+      </w:r>
+      <w:r>
+        <w:rPr>
+          <w:rFonts w:ascii="Times New Roman" w:cs="Times New Roman" w:eastAsia="Times New Roman" w:hAnsi="Times New Roman"/>
+          <w:sz w:val="24"/>
+          <w:szCs w:val="24"/>
+          <w:rtl w:val="0"/>
+        </w:rPr>
+        <w:t xml:space="preserve"> </w:t>
+      </w:r>
       <w:r>
         <w:rPr>
           <w:rFonts w:ascii="Times New Roman" w:cs="Times New Roman" w:eastAsia="Times New Roman" w:hAnsi="Times New Roman"/>
@@ -880,30 +958,37 @@
     </w:p>
     <w:p>
       <w:pPr>
-        <w:rPr>
-          <w:rFonts w:ascii="Times New Roman" w:cs="Times New Roman" w:eastAsia="Times New Roman" w:hAnsi="Times New Roman"/>
-          <w:sz w:val="24"/>
-          <w:szCs w:val="24"/>
-        </w:rPr>
-      </w:pPr>
-      <w:r>
-        <w:rPr>
-          <w:rFonts w:ascii="Times New Roman" w:cs="Times New Roman" w:eastAsia="Times New Roman" w:hAnsi="Times New Roman"/>
+        <w:numPr>
+          <w:ilvl w:val="0"/>
+          <w:numId w:val="1"/>
+        </w:numPr>
+        <w:ind w:left="720" w:hanging="360"/>
+        <w:rPr>
+          <w:rFonts w:ascii="Times New Roman" w:cs="Times New Roman" w:eastAsia="Times New Roman" w:hAnsi="Times New Roman"/>
+          <w:b w:val="1"/>
+          <w:sz w:val="24"/>
+          <w:szCs w:val="24"/>
+        </w:rPr>
+      </w:pPr>
+      <w:r>
+        <w:rPr>
+          <w:rFonts w:ascii="Times New Roman" w:cs="Times New Roman" w:eastAsia="Times New Roman" w:hAnsi="Times New Roman"/>
+          <w:b w:val="1"/>
           <w:sz w:val="24"/>
           <w:szCs w:val="24"/>
           <w:rtl w:val="0"/>
         </w:rPr>
         <w:t xml:space="preserve">MPI_Comm_rank </w:t>
       </w:r>
-    </w:p>
-    <w:p>
-      <w:pPr>
-        <w:rPr>
-          <w:rFonts w:ascii="Times New Roman" w:cs="Times New Roman" w:eastAsia="Times New Roman" w:hAnsi="Times New Roman"/>
-          <w:sz w:val="24"/>
-          <w:szCs w:val="24"/>
-        </w:rPr>
-      </w:pPr>
+      <w:r>
+        <w:rPr>
+          <w:rFonts w:ascii="Times New Roman" w:cs="Times New Roman" w:eastAsia="Times New Roman" w:hAnsi="Times New Roman"/>
+          <w:sz w:val="24"/>
+          <w:szCs w:val="24"/>
+          <w:rtl w:val="0"/>
+        </w:rPr>
+        <w:t xml:space="preserve">- </w:t>
+      </w:r>
       <w:r>
         <w:rPr>
           <w:rFonts w:ascii="Times New Roman" w:cs="Times New Roman" w:eastAsia="Times New Roman" w:hAnsi="Times New Roman"/>
@@ -916,30 +1001,28 @@
     </w:p>
     <w:p>
       <w:pPr>
-        <w:rPr>
-          <w:rFonts w:ascii="Times New Roman" w:cs="Times New Roman" w:eastAsia="Times New Roman" w:hAnsi="Times New Roman"/>
-          <w:sz w:val="24"/>
-          <w:szCs w:val="24"/>
-        </w:rPr>
-      </w:pPr>
-      <w:r>
-        <w:rPr>
-          <w:rFonts w:ascii="Times New Roman" w:cs="Times New Roman" w:eastAsia="Times New Roman" w:hAnsi="Times New Roman"/>
-          <w:sz w:val="24"/>
-          <w:szCs w:val="24"/>
-          <w:rtl w:val="0"/>
-        </w:rPr>
-        <w:t xml:space="preserve">MPI_Send </w:t>
-      </w:r>
-    </w:p>
-    <w:p>
-      <w:pPr>
-        <w:rPr>
-          <w:rFonts w:ascii="Times New Roman" w:cs="Times New Roman" w:eastAsia="Times New Roman" w:hAnsi="Times New Roman"/>
-          <w:sz w:val="24"/>
-          <w:szCs w:val="24"/>
-        </w:rPr>
-      </w:pPr>
+        <w:numPr>
+          <w:ilvl w:val="0"/>
+          <w:numId w:val="1"/>
+        </w:numPr>
+        <w:ind w:left="720" w:hanging="360"/>
+        <w:rPr>
+          <w:rFonts w:ascii="Times New Roman" w:cs="Times New Roman" w:eastAsia="Times New Roman" w:hAnsi="Times New Roman"/>
+          <w:b w:val="1"/>
+          <w:sz w:val="24"/>
+          <w:szCs w:val="24"/>
+        </w:rPr>
+      </w:pPr>
+      <w:r>
+        <w:rPr>
+          <w:rFonts w:ascii="Times New Roman" w:cs="Times New Roman" w:eastAsia="Times New Roman" w:hAnsi="Times New Roman"/>
+          <w:b w:val="1"/>
+          <w:sz w:val="24"/>
+          <w:szCs w:val="24"/>
+          <w:rtl w:val="0"/>
+        </w:rPr>
+        <w:t xml:space="preserve">MPI_Send - </w:t>
+      </w:r>
       <w:r>
         <w:rPr>
           <w:rFonts w:ascii="Times New Roman" w:cs="Times New Roman" w:eastAsia="Times New Roman" w:hAnsi="Times New Roman"/>
@@ -952,30 +1035,28 @@
     </w:p>
     <w:p>
       <w:pPr>
-        <w:rPr>
-          <w:rFonts w:ascii="Times New Roman" w:cs="Times New Roman" w:eastAsia="Times New Roman" w:hAnsi="Times New Roman"/>
-          <w:sz w:val="24"/>
-          <w:szCs w:val="24"/>
-        </w:rPr>
-      </w:pPr>
-      <w:r>
-        <w:rPr>
-          <w:rFonts w:ascii="Times New Roman" w:cs="Times New Roman" w:eastAsia="Times New Roman" w:hAnsi="Times New Roman"/>
-          <w:sz w:val="24"/>
-          <w:szCs w:val="24"/>
-          <w:rtl w:val="0"/>
-        </w:rPr>
-        <w:t xml:space="preserve">MPI_Recv </w:t>
-      </w:r>
-    </w:p>
-    <w:p>
-      <w:pPr>
-        <w:rPr>
-          <w:rFonts w:ascii="Times New Roman" w:cs="Times New Roman" w:eastAsia="Times New Roman" w:hAnsi="Times New Roman"/>
-          <w:sz w:val="24"/>
-          <w:szCs w:val="24"/>
-        </w:rPr>
-      </w:pPr>
+        <w:numPr>
+          <w:ilvl w:val="0"/>
+          <w:numId w:val="1"/>
+        </w:numPr>
+        <w:ind w:left="720" w:hanging="360"/>
+        <w:rPr>
+          <w:rFonts w:ascii="Times New Roman" w:cs="Times New Roman" w:eastAsia="Times New Roman" w:hAnsi="Times New Roman"/>
+          <w:b w:val="1"/>
+          <w:sz w:val="24"/>
+          <w:szCs w:val="24"/>
+        </w:rPr>
+      </w:pPr>
+      <w:r>
+        <w:rPr>
+          <w:rFonts w:ascii="Times New Roman" w:cs="Times New Roman" w:eastAsia="Times New Roman" w:hAnsi="Times New Roman"/>
+          <w:b w:val="1"/>
+          <w:sz w:val="24"/>
+          <w:szCs w:val="24"/>
+          <w:rtl w:val="0"/>
+        </w:rPr>
+        <w:t xml:space="preserve">MPI_Recv - </w:t>
+      </w:r>
       <w:r>
         <w:rPr>
           <w:rFonts w:ascii="Times New Roman" w:cs="Times New Roman" w:eastAsia="Times New Roman" w:hAnsi="Times New Roman"/>
@@ -988,30 +1069,37 @@
     </w:p>
     <w:p>
       <w:pPr>
-        <w:rPr>
-          <w:rFonts w:ascii="Times New Roman" w:cs="Times New Roman" w:eastAsia="Times New Roman" w:hAnsi="Times New Roman"/>
-          <w:sz w:val="24"/>
-          <w:szCs w:val="24"/>
-        </w:rPr>
-      </w:pPr>
-      <w:r>
-        <w:rPr>
-          <w:rFonts w:ascii="Times New Roman" w:cs="Times New Roman" w:eastAsia="Times New Roman" w:hAnsi="Times New Roman"/>
-          <w:sz w:val="24"/>
-          <w:szCs w:val="24"/>
-          <w:rtl w:val="0"/>
-        </w:rPr>
-        <w:t xml:space="preserve">MPI_Bcast </w:t>
-      </w:r>
-    </w:p>
-    <w:p>
-      <w:pPr>
-        <w:rPr>
-          <w:rFonts w:ascii="Times New Roman" w:cs="Times New Roman" w:eastAsia="Times New Roman" w:hAnsi="Times New Roman"/>
-          <w:sz w:val="24"/>
-          <w:szCs w:val="24"/>
-        </w:rPr>
-      </w:pPr>
+        <w:numPr>
+          <w:ilvl w:val="0"/>
+          <w:numId w:val="1"/>
+        </w:numPr>
+        <w:ind w:left="720" w:hanging="360"/>
+        <w:rPr>
+          <w:rFonts w:ascii="Times New Roman" w:cs="Times New Roman" w:eastAsia="Times New Roman" w:hAnsi="Times New Roman"/>
+          <w:b w:val="1"/>
+          <w:sz w:val="24"/>
+          <w:szCs w:val="24"/>
+        </w:rPr>
+      </w:pPr>
+      <w:r>
+        <w:rPr>
+          <w:rFonts w:ascii="Times New Roman" w:cs="Times New Roman" w:eastAsia="Times New Roman" w:hAnsi="Times New Roman"/>
+          <w:b w:val="1"/>
+          <w:sz w:val="24"/>
+          <w:szCs w:val="24"/>
+          <w:rtl w:val="0"/>
+        </w:rPr>
+        <w:t xml:space="preserve">MPI_Bcast -</w:t>
+      </w:r>
+      <w:r>
+        <w:rPr>
+          <w:rFonts w:ascii="Times New Roman" w:cs="Times New Roman" w:eastAsia="Times New Roman" w:hAnsi="Times New Roman"/>
+          <w:sz w:val="24"/>
+          <w:szCs w:val="24"/>
+          <w:rtl w:val="0"/>
+        </w:rPr>
+        <w:t xml:space="preserve"> </w:t>
+      </w:r>
       <w:r>
         <w:rPr>
           <w:rFonts w:ascii="Times New Roman" w:cs="Times New Roman" w:eastAsia="Times New Roman" w:hAnsi="Times New Roman"/>
@@ -1024,30 +1112,37 @@
     </w:p>
     <w:p>
       <w:pPr>
-        <w:rPr>
-          <w:rFonts w:ascii="Times New Roman" w:cs="Times New Roman" w:eastAsia="Times New Roman" w:hAnsi="Times New Roman"/>
-          <w:sz w:val="24"/>
-          <w:szCs w:val="24"/>
-        </w:rPr>
-      </w:pPr>
-      <w:r>
-        <w:rPr>
-          <w:rFonts w:ascii="Times New Roman" w:cs="Times New Roman" w:eastAsia="Times New Roman" w:hAnsi="Times New Roman"/>
+        <w:numPr>
+          <w:ilvl w:val="0"/>
+          <w:numId w:val="1"/>
+        </w:numPr>
+        <w:ind w:left="720" w:hanging="360"/>
+        <w:rPr>
+          <w:rFonts w:ascii="Times New Roman" w:cs="Times New Roman" w:eastAsia="Times New Roman" w:hAnsi="Times New Roman"/>
+          <w:b w:val="1"/>
+          <w:sz w:val="24"/>
+          <w:szCs w:val="24"/>
+        </w:rPr>
+      </w:pPr>
+      <w:r>
+        <w:rPr>
+          <w:rFonts w:ascii="Times New Roman" w:cs="Times New Roman" w:eastAsia="Times New Roman" w:hAnsi="Times New Roman"/>
+          <w:b w:val="1"/>
           <w:sz w:val="24"/>
           <w:szCs w:val="24"/>
           <w:rtl w:val="0"/>
         </w:rPr>
         <w:t xml:space="preserve">MPI_Reduce </w:t>
       </w:r>
-    </w:p>
-    <w:p>
-      <w:pPr>
-        <w:rPr>
-          <w:rFonts w:ascii="Times New Roman" w:cs="Times New Roman" w:eastAsia="Times New Roman" w:hAnsi="Times New Roman"/>
-          <w:sz w:val="24"/>
-          <w:szCs w:val="24"/>
-        </w:rPr>
-      </w:pPr>
+      <w:r>
+        <w:rPr>
+          <w:rFonts w:ascii="Times New Roman" w:cs="Times New Roman" w:eastAsia="Times New Roman" w:hAnsi="Times New Roman"/>
+          <w:sz w:val="24"/>
+          <w:szCs w:val="24"/>
+          <w:rtl w:val="0"/>
+        </w:rPr>
+        <w:t xml:space="preserve">- </w:t>
+      </w:r>
       <w:r>
         <w:rPr>
           <w:rFonts w:ascii="Times New Roman" w:cs="Times New Roman" w:eastAsia="Times New Roman" w:hAnsi="Times New Roman"/>
@@ -1078,41 +1173,195 @@
           <w:rFonts w:ascii="Times New Roman" w:cs="Times New Roman" w:eastAsia="Times New Roman" w:hAnsi="Times New Roman"/>
           <w:sz w:val="24"/>
           <w:szCs w:val="24"/>
-        </w:rPr>
-      </w:pPr>
-      <w:r>
-        <w:rPr>
-          <w:rtl w:val="0"/>
-        </w:rPr>
-      </w:r>
-    </w:p>
-    <w:p>
-      <w:pPr>
-        <w:rPr>
-          <w:rFonts w:ascii="Times New Roman" w:cs="Times New Roman" w:eastAsia="Times New Roman" w:hAnsi="Times New Roman"/>
-          <w:sz w:val="24"/>
-          <w:szCs w:val="24"/>
-        </w:rPr>
-      </w:pPr>
-      <w:r>
-        <w:rPr>
-          <w:rtl w:val="0"/>
-        </w:rPr>
-      </w:r>
-    </w:p>
-    <w:p>
-      <w:pPr>
-        <w:rPr>
-          <w:rFonts w:ascii="Times New Roman" w:cs="Times New Roman" w:eastAsia="Times New Roman" w:hAnsi="Times New Roman"/>
-          <w:sz w:val="24"/>
-          <w:szCs w:val="24"/>
-        </w:rPr>
-      </w:pPr>
-      <w:r>
-        <w:rPr>
-          <w:rFonts w:ascii="Times New Roman" w:cs="Times New Roman" w:eastAsia="Times New Roman" w:hAnsi="Times New Roman"/>
-          <w:sz w:val="24"/>
-          <w:szCs w:val="24"/>
+          <w:u w:val="single"/>
+        </w:rPr>
+      </w:pPr>
+      <w:r>
+        <w:rPr>
+          <w:rtl w:val="0"/>
+        </w:rPr>
+      </w:r>
+    </w:p>
+    <w:p>
+      <w:pPr>
+        <w:rPr>
+          <w:rFonts w:ascii="Times New Roman" w:cs="Times New Roman" w:eastAsia="Times New Roman" w:hAnsi="Times New Roman"/>
+          <w:sz w:val="24"/>
+          <w:szCs w:val="24"/>
+          <w:u w:val="single"/>
+        </w:rPr>
+      </w:pPr>
+      <w:r>
+        <w:rPr>
+          <w:rtl w:val="0"/>
+        </w:rPr>
+      </w:r>
+    </w:p>
+    <w:p>
+      <w:pPr>
+        <w:rPr>
+          <w:rFonts w:ascii="Times New Roman" w:cs="Times New Roman" w:eastAsia="Times New Roman" w:hAnsi="Times New Roman"/>
+          <w:sz w:val="24"/>
+          <w:szCs w:val="24"/>
+          <w:u w:val="single"/>
+        </w:rPr>
+      </w:pPr>
+      <w:r>
+        <w:rPr>
+          <w:rtl w:val="0"/>
+        </w:rPr>
+      </w:r>
+    </w:p>
+    <w:p>
+      <w:pPr>
+        <w:rPr>
+          <w:rFonts w:ascii="Times New Roman" w:cs="Times New Roman" w:eastAsia="Times New Roman" w:hAnsi="Times New Roman"/>
+          <w:sz w:val="24"/>
+          <w:szCs w:val="24"/>
+          <w:u w:val="single"/>
+        </w:rPr>
+      </w:pPr>
+      <w:r>
+        <w:rPr>
+          <w:rtl w:val="0"/>
+        </w:rPr>
+      </w:r>
+    </w:p>
+    <w:p>
+      <w:pPr>
+        <w:rPr>
+          <w:rFonts w:ascii="Times New Roman" w:cs="Times New Roman" w:eastAsia="Times New Roman" w:hAnsi="Times New Roman"/>
+          <w:sz w:val="24"/>
+          <w:szCs w:val="24"/>
+          <w:u w:val="single"/>
+        </w:rPr>
+      </w:pPr>
+      <w:r>
+        <w:rPr>
+          <w:rtl w:val="0"/>
+        </w:rPr>
+      </w:r>
+    </w:p>
+    <w:p>
+      <w:pPr>
+        <w:rPr>
+          <w:rFonts w:ascii="Times New Roman" w:cs="Times New Roman" w:eastAsia="Times New Roman" w:hAnsi="Times New Roman"/>
+          <w:sz w:val="24"/>
+          <w:szCs w:val="24"/>
+          <w:u w:val="single"/>
+        </w:rPr>
+      </w:pPr>
+      <w:r>
+        <w:rPr>
+          <w:rtl w:val="0"/>
+        </w:rPr>
+      </w:r>
+    </w:p>
+    <w:p>
+      <w:pPr>
+        <w:rPr>
+          <w:rFonts w:ascii="Times New Roman" w:cs="Times New Roman" w:eastAsia="Times New Roman" w:hAnsi="Times New Roman"/>
+          <w:sz w:val="24"/>
+          <w:szCs w:val="24"/>
+          <w:u w:val="single"/>
+        </w:rPr>
+      </w:pPr>
+      <w:r>
+        <w:rPr>
+          <w:rtl w:val="0"/>
+        </w:rPr>
+      </w:r>
+    </w:p>
+    <w:p>
+      <w:pPr>
+        <w:rPr>
+          <w:rFonts w:ascii="Times New Roman" w:cs="Times New Roman" w:eastAsia="Times New Roman" w:hAnsi="Times New Roman"/>
+          <w:sz w:val="24"/>
+          <w:szCs w:val="24"/>
+          <w:u w:val="single"/>
+        </w:rPr>
+      </w:pPr>
+      <w:r>
+        <w:rPr>
+          <w:rtl w:val="0"/>
+        </w:rPr>
+      </w:r>
+    </w:p>
+    <w:p>
+      <w:pPr>
+        <w:rPr>
+          <w:rFonts w:ascii="Times New Roman" w:cs="Times New Roman" w:eastAsia="Times New Roman" w:hAnsi="Times New Roman"/>
+          <w:sz w:val="24"/>
+          <w:szCs w:val="24"/>
+          <w:u w:val="single"/>
+        </w:rPr>
+      </w:pPr>
+      <w:r>
+        <w:rPr>
+          <w:rtl w:val="0"/>
+        </w:rPr>
+      </w:r>
+    </w:p>
+    <w:p>
+      <w:pPr>
+        <w:rPr>
+          <w:rFonts w:ascii="Times New Roman" w:cs="Times New Roman" w:eastAsia="Times New Roman" w:hAnsi="Times New Roman"/>
+          <w:sz w:val="24"/>
+          <w:szCs w:val="24"/>
+          <w:u w:val="single"/>
+        </w:rPr>
+      </w:pPr>
+      <w:r>
+        <w:rPr>
+          <w:rtl w:val="0"/>
+        </w:rPr>
+      </w:r>
+    </w:p>
+    <w:p>
+      <w:pPr>
+        <w:rPr>
+          <w:rFonts w:ascii="Times New Roman" w:cs="Times New Roman" w:eastAsia="Times New Roman" w:hAnsi="Times New Roman"/>
+          <w:sz w:val="24"/>
+          <w:szCs w:val="24"/>
+          <w:u w:val="single"/>
+        </w:rPr>
+      </w:pPr>
+      <w:r>
+        <w:rPr>
+          <w:rtl w:val="0"/>
+        </w:rPr>
+      </w:r>
+    </w:p>
+    <w:p>
+      <w:pPr>
+        <w:rPr>
+          <w:rFonts w:ascii="Times New Roman" w:cs="Times New Roman" w:eastAsia="Times New Roman" w:hAnsi="Times New Roman"/>
+          <w:sz w:val="24"/>
+          <w:szCs w:val="24"/>
+          <w:u w:val="single"/>
+        </w:rPr>
+      </w:pPr>
+      <w:r>
+        <w:rPr>
+          <w:rtl w:val="0"/>
+        </w:rPr>
+      </w:r>
+    </w:p>
+    <w:p>
+      <w:pPr>
+        <w:rPr>
+          <w:rFonts w:ascii="Times New Roman" w:cs="Times New Roman" w:eastAsia="Times New Roman" w:hAnsi="Times New Roman"/>
+          <w:sz w:val="24"/>
+          <w:szCs w:val="24"/>
+          <w:u w:val="single"/>
+        </w:rPr>
+      </w:pPr>
+      <w:r>
+        <w:rPr>
+          <w:rFonts w:ascii="Times New Roman" w:cs="Times New Roman" w:eastAsia="Times New Roman" w:hAnsi="Times New Roman"/>
+          <w:sz w:val="24"/>
+          <w:szCs w:val="24"/>
+          <w:u w:val="single"/>
           <w:rtl w:val="0"/>
         </w:rPr>
         <w:t xml:space="preserve">MPI Program Structure (C)</w:t>
@@ -1209,34 +1458,6 @@
       </w:pPr>
       <w:r>
         <w:rPr>
-          <w:rtl w:val="0"/>
-        </w:rPr>
-      </w:r>
-    </w:p>
-    <w:p>
-      <w:pPr>
-        <w:rPr>
-          <w:rFonts w:ascii="Times New Roman" w:cs="Times New Roman" w:eastAsia="Times New Roman" w:hAnsi="Times New Roman"/>
-          <w:sz w:val="24"/>
-          <w:szCs w:val="24"/>
-        </w:rPr>
-      </w:pPr>
-      <w:r>
-        <w:rPr>
-          <w:rtl w:val="0"/>
-        </w:rPr>
-      </w:r>
-    </w:p>
-    <w:p>
-      <w:pPr>
-        <w:rPr>
-          <w:rFonts w:ascii="Times New Roman" w:cs="Times New Roman" w:eastAsia="Times New Roman" w:hAnsi="Times New Roman"/>
-          <w:sz w:val="24"/>
-          <w:szCs w:val="24"/>
-        </w:rPr>
-      </w:pPr>
-      <w:r>
-        <w:rPr>
           <w:rFonts w:ascii="Times New Roman" w:cs="Times New Roman" w:eastAsia="Times New Roman" w:hAnsi="Times New Roman"/>
           <w:sz w:val="24"/>
           <w:szCs w:val="24"/>
@@ -1247,38 +1468,50 @@
     </w:p>
     <w:p>
       <w:pPr>
-        <w:rPr>
-          <w:rFonts w:ascii="Times New Roman" w:cs="Times New Roman" w:eastAsia="Times New Roman" w:hAnsi="Times New Roman"/>
-          <w:sz w:val="24"/>
-          <w:szCs w:val="24"/>
-        </w:rPr>
-      </w:pPr>
-      <w:r>
-        <w:rPr>
-          <w:rFonts w:ascii="Times New Roman" w:cs="Times New Roman" w:eastAsia="Times New Roman" w:hAnsi="Times New Roman"/>
-          <w:sz w:val="24"/>
-          <w:szCs w:val="24"/>
-          <w:rtl w:val="0"/>
-        </w:rPr>
-        <w:t xml:space="preserve">each processor runs independently of the others with independent programs and data, and a different instruction sequences on different data sets are executed simultaneously on a set of processors.</w:t>
-      </w:r>
-    </w:p>
-    <w:p>
-      <w:pPr>
-        <w:rPr>
-          <w:rFonts w:ascii="Times New Roman" w:cs="Times New Roman" w:eastAsia="Times New Roman" w:hAnsi="Times New Roman"/>
-          <w:sz w:val="24"/>
-          <w:szCs w:val="24"/>
-        </w:rPr>
-      </w:pPr>
-      <w:r>
-        <w:rPr>
-          <w:rFonts w:ascii="Times New Roman" w:cs="Times New Roman" w:eastAsia="Times New Roman" w:hAnsi="Times New Roman"/>
-          <w:sz w:val="24"/>
-          <w:szCs w:val="24"/>
-          <w:rtl w:val="0"/>
-        </w:rPr>
-        <w:t xml:space="preserve">To make job of programmer easy and achieve scalability most of the message passing programs are written using single program multiple data ( SPMD) approach.</w:t>
+        <w:numPr>
+          <w:ilvl w:val="0"/>
+          <w:numId w:val="2"/>
+        </w:numPr>
+        <w:ind w:left="720" w:hanging="360"/>
+        <w:rPr>
+          <w:rFonts w:ascii="Times New Roman" w:cs="Times New Roman" w:eastAsia="Times New Roman" w:hAnsi="Times New Roman"/>
+          <w:sz w:val="24"/>
+          <w:szCs w:val="24"/>
+          <w:u w:val="none"/>
+        </w:rPr>
+      </w:pPr>
+      <w:r>
+        <w:rPr>
+          <w:rFonts w:ascii="Times New Roman" w:cs="Times New Roman" w:eastAsia="Times New Roman" w:hAnsi="Times New Roman"/>
+          <w:sz w:val="24"/>
+          <w:szCs w:val="24"/>
+          <w:rtl w:val="0"/>
+        </w:rPr>
+        <w:t xml:space="preserve">Each processor runs independently of the others with independent programs and data, and different instruction sequences on different data sets are executed simultaneously on a set of processors.</w:t>
+      </w:r>
+    </w:p>
+    <w:p>
+      <w:pPr>
+        <w:numPr>
+          <w:ilvl w:val="0"/>
+          <w:numId w:val="2"/>
+        </w:numPr>
+        <w:ind w:left="720" w:hanging="360"/>
+        <w:rPr>
+          <w:rFonts w:ascii="Times New Roman" w:cs="Times New Roman" w:eastAsia="Times New Roman" w:hAnsi="Times New Roman"/>
+          <w:sz w:val="24"/>
+          <w:szCs w:val="24"/>
+          <w:u w:val="none"/>
+        </w:rPr>
+      </w:pPr>
+      <w:r>
+        <w:rPr>
+          <w:rFonts w:ascii="Times New Roman" w:cs="Times New Roman" w:eastAsia="Times New Roman" w:hAnsi="Times New Roman"/>
+          <w:sz w:val="24"/>
+          <w:szCs w:val="24"/>
+          <w:rtl w:val="0"/>
+        </w:rPr>
+        <w:t xml:space="preserve">To make the job of programmer easy and to achieve scalability most of the message passing programs are written using a single program multiple data ( SPMD) approach.</w:t>
       </w:r>
     </w:p>
     <w:p>
@@ -1301,78 +1534,115 @@
     </w:p>
     <w:p>
       <w:pPr>
-        <w:rPr>
-          <w:rFonts w:ascii="Times New Roman" w:cs="Times New Roman" w:eastAsia="Times New Roman" w:hAnsi="Times New Roman"/>
-          <w:sz w:val="24"/>
-          <w:szCs w:val="24"/>
-        </w:rPr>
-      </w:pPr>
-      <w:r>
-        <w:rPr>
-          <w:rFonts w:ascii="Times New Roman" w:cs="Times New Roman" w:eastAsia="Times New Roman" w:hAnsi="Times New Roman"/>
-          <w:sz w:val="24"/>
-          <w:szCs w:val="24"/>
-          <w:rtl w:val="0"/>
-        </w:rPr>
-        <w:t xml:space="preserve"> point-to-point communication operations to send a message from one named process to another.</w:t>
-      </w:r>
-    </w:p>
-    <w:p>
-      <w:pPr>
-        <w:rPr>
-          <w:rFonts w:ascii="Times New Roman" w:cs="Times New Roman" w:eastAsia="Times New Roman" w:hAnsi="Times New Roman"/>
-          <w:sz w:val="24"/>
-          <w:szCs w:val="24"/>
-        </w:rPr>
-      </w:pPr>
-      <w:r>
-        <w:rPr>
-          <w:rFonts w:ascii="Times New Roman" w:cs="Times New Roman" w:eastAsia="Times New Roman" w:hAnsi="Times New Roman"/>
-          <w:sz w:val="24"/>
-          <w:szCs w:val="24"/>
-          <w:rtl w:val="0"/>
-        </w:rPr>
-        <w:t xml:space="preserve">collective communication operations to collectively perform commonly used  global operations such as summation and broadcast. </w:t>
-      </w:r>
-    </w:p>
-    <w:p>
-      <w:pPr>
-        <w:rPr>
-          <w:rFonts w:ascii="Times New Roman" w:cs="Times New Roman" w:eastAsia="Times New Roman" w:hAnsi="Times New Roman"/>
-          <w:sz w:val="24"/>
-          <w:szCs w:val="24"/>
-        </w:rPr>
-      </w:pPr>
-      <w:r>
-        <w:rPr>
-          <w:rtl w:val="0"/>
-        </w:rPr>
-      </w:r>
-    </w:p>
-    <w:p>
-      <w:pPr>
-        <w:rPr>
-          <w:rFonts w:ascii="Times New Roman" w:cs="Times New Roman" w:eastAsia="Times New Roman" w:hAnsi="Times New Roman"/>
-          <w:sz w:val="24"/>
-          <w:szCs w:val="24"/>
-        </w:rPr>
-      </w:pPr>
-      <w:r>
-        <w:rPr>
-          <w:rFonts w:ascii="Times New Roman" w:cs="Times New Roman" w:eastAsia="Times New Roman" w:hAnsi="Times New Roman"/>
-          <w:sz w:val="24"/>
-          <w:szCs w:val="24"/>
-          <w:rtl w:val="0"/>
-        </w:rPr>
-        <w:t xml:space="preserve">An MPI communicator is a collection of processes that can send messages to each other.</w:t>
-      </w:r>
-    </w:p>
-    <w:p>
-      <w:pPr>
-        <w:rPr>
-          <w:rFonts w:ascii="Times New Roman" w:cs="Times New Roman" w:eastAsia="Times New Roman" w:hAnsi="Times New Roman"/>
-          <w:sz w:val="24"/>
-          <w:szCs w:val="24"/>
+        <w:numPr>
+          <w:ilvl w:val="0"/>
+          <w:numId w:val="5"/>
+        </w:numPr>
+        <w:ind w:left="720" w:hanging="360"/>
+        <w:rPr>
+          <w:rFonts w:ascii="Times New Roman" w:cs="Times New Roman" w:eastAsia="Times New Roman" w:hAnsi="Times New Roman"/>
+          <w:sz w:val="24"/>
+          <w:szCs w:val="24"/>
+          <w:u w:val="none"/>
+        </w:rPr>
+      </w:pPr>
+      <w:r>
+        <w:rPr>
+          <w:rFonts w:ascii="Times New Roman" w:cs="Times New Roman" w:eastAsia="Times New Roman" w:hAnsi="Times New Roman"/>
+          <w:sz w:val="24"/>
+          <w:szCs w:val="24"/>
+          <w:rtl w:val="0"/>
+        </w:rPr>
+        <w:t xml:space="preserve">Point-to-point communication operations to send a message from one named process to another.</w:t>
+      </w:r>
+    </w:p>
+    <w:p>
+      <w:pPr>
+        <w:numPr>
+          <w:ilvl w:val="0"/>
+          <w:numId w:val="5"/>
+        </w:numPr>
+        <w:ind w:left="720" w:hanging="360"/>
+        <w:rPr>
+          <w:rFonts w:ascii="Times New Roman" w:cs="Times New Roman" w:eastAsia="Times New Roman" w:hAnsi="Times New Roman"/>
+          <w:sz w:val="24"/>
+          <w:szCs w:val="24"/>
+          <w:u w:val="none"/>
+        </w:rPr>
+      </w:pPr>
+      <w:r>
+        <w:rPr>
+          <w:rFonts w:ascii="Times New Roman" w:cs="Times New Roman" w:eastAsia="Times New Roman" w:hAnsi="Times New Roman"/>
+          <w:sz w:val="24"/>
+          <w:szCs w:val="24"/>
+          <w:rtl w:val="0"/>
+        </w:rPr>
+        <w:t xml:space="preserve">Collective communication operations to collectively perform commonly used  global operations such as summation and broadcast. </w:t>
+      </w:r>
+    </w:p>
+    <w:p>
+      <w:pPr>
+        <w:rPr>
+          <w:rFonts w:ascii="Times New Roman" w:cs="Times New Roman" w:eastAsia="Times New Roman" w:hAnsi="Times New Roman"/>
+          <w:sz w:val="24"/>
+          <w:szCs w:val="24"/>
+        </w:rPr>
+      </w:pPr>
+      <w:r>
+        <w:rPr>
+          <w:rtl w:val="0"/>
+        </w:rPr>
+      </w:r>
+    </w:p>
+    <w:p>
+      <w:pPr>
+        <w:rPr>
+          <w:rFonts w:ascii="Times New Roman" w:cs="Times New Roman" w:eastAsia="Times New Roman" w:hAnsi="Times New Roman"/>
+          <w:sz w:val="24"/>
+          <w:szCs w:val="24"/>
+        </w:rPr>
+      </w:pPr>
+      <w:r>
+        <w:rPr>
+          <w:rFonts w:ascii="Times New Roman" w:cs="Times New Roman" w:eastAsia="Times New Roman" w:hAnsi="Times New Roman"/>
+          <w:sz w:val="24"/>
+          <w:szCs w:val="24"/>
+          <w:rtl w:val="0"/>
+        </w:rPr>
+        <w:t xml:space="preserve">An </w:t>
+      </w:r>
+      <w:r>
+        <w:rPr>
+          <w:rFonts w:ascii="Times New Roman" w:cs="Times New Roman" w:eastAsia="Times New Roman" w:hAnsi="Times New Roman"/>
+          <w:b w:val="1"/>
+          <w:sz w:val="24"/>
+          <w:szCs w:val="24"/>
+          <w:rtl w:val="0"/>
+        </w:rPr>
+        <w:t xml:space="preserve">MPI communicator</w:t>
+      </w:r>
+      <w:r>
+        <w:rPr>
+          <w:rFonts w:ascii="Times New Roman" w:cs="Times New Roman" w:eastAsia="Times New Roman" w:hAnsi="Times New Roman"/>
+          <w:sz w:val="24"/>
+          <w:szCs w:val="24"/>
+          <w:rtl w:val="0"/>
+        </w:rPr>
+        <w:t xml:space="preserve"> is a collection of processes that can send messages to each other.</w:t>
+      </w:r>
+    </w:p>
+    <w:p>
+      <w:pPr>
+        <w:numPr>
+          <w:ilvl w:val="0"/>
+          <w:numId w:val="3"/>
+        </w:numPr>
+        <w:ind w:left="720" w:hanging="360"/>
+        <w:rPr>
+          <w:rFonts w:ascii="Times New Roman" w:cs="Times New Roman" w:eastAsia="Times New Roman" w:hAnsi="Times New Roman"/>
+          <w:sz w:val="24"/>
+          <w:szCs w:val="24"/>
+          <w:u w:val="none"/>
         </w:rPr>
       </w:pPr>
       <w:r>
@@ -1387,10 +1657,16 @@
     </w:p>
     <w:p>
       <w:pPr>
-        <w:rPr>
-          <w:rFonts w:ascii="Times New Roman" w:cs="Times New Roman" w:eastAsia="Times New Roman" w:hAnsi="Times New Roman"/>
-          <w:sz w:val="24"/>
-          <w:szCs w:val="24"/>
+        <w:numPr>
+          <w:ilvl w:val="0"/>
+          <w:numId w:val="3"/>
+        </w:numPr>
+        <w:ind w:left="720" w:hanging="360"/>
+        <w:rPr>
+          <w:rFonts w:ascii="Times New Roman" w:cs="Times New Roman" w:eastAsia="Times New Roman" w:hAnsi="Times New Roman"/>
+          <w:sz w:val="24"/>
+          <w:szCs w:val="24"/>
+          <w:u w:val="none"/>
         </w:rPr>
       </w:pPr>
       <w:r>
@@ -1427,34 +1703,51 @@
       </w:pPr>
       <w:r>
         <w:rPr>
-          <w:rFonts w:ascii="Times New Roman" w:cs="Times New Roman" w:eastAsia="Times New Roman" w:hAnsi="Times New Roman"/>
-          <w:sz w:val="24"/>
-          <w:szCs w:val="24"/>
-          <w:rtl w:val="0"/>
-        </w:rPr>
-        <w:t xml:space="preserve">What happens if one process has data that everyone else needs to know?</w:t>
-      </w:r>
-    </w:p>
-    <w:p>
-      <w:pPr>
-        <w:rPr>
-          <w:rFonts w:ascii="Times New Roman" w:cs="Times New Roman" w:eastAsia="Times New Roman" w:hAnsi="Times New Roman"/>
-          <w:sz w:val="24"/>
-          <w:szCs w:val="24"/>
-        </w:rPr>
-      </w:pPr>
-      <w:r>
-        <w:rPr>
-          <w:rFonts w:ascii="Times New Roman" w:cs="Times New Roman" w:eastAsia="Times New Roman" w:hAnsi="Times New Roman"/>
-          <w:sz w:val="24"/>
-          <w:szCs w:val="24"/>
-          <w:rtl w:val="0"/>
-        </w:rPr>
-        <w:t xml:space="preserve">For example, what if the server process needs to send an input value to the others?</w:t>
-      </w:r>
-    </w:p>
-    <w:p>
-      <w:pPr>
+          <w:rtl w:val="0"/>
+        </w:rPr>
+      </w:r>
+    </w:p>
+    <w:p>
+      <w:pPr>
+        <w:rPr>
+          <w:rFonts w:ascii="Times New Roman" w:cs="Times New Roman" w:eastAsia="Times New Roman" w:hAnsi="Times New Roman"/>
+          <w:sz w:val="24"/>
+          <w:szCs w:val="24"/>
+          <w:u w:val="single"/>
+        </w:rPr>
+      </w:pPr>
+      <w:r>
+        <w:rPr>
+          <w:rFonts w:ascii="Times New Roman" w:cs="Times New Roman" w:eastAsia="Times New Roman" w:hAnsi="Times New Roman"/>
+          <w:sz w:val="24"/>
+          <w:szCs w:val="24"/>
+          <w:u w:val="single"/>
+          <w:rtl w:val="0"/>
+        </w:rPr>
+        <w:t xml:space="preserve">Example 5.2.1</w:t>
+      </w:r>
+    </w:p>
+    <w:p>
+      <w:pPr>
+        <w:rPr>
+          <w:rFonts w:ascii="Times New Roman" w:cs="Times New Roman" w:eastAsia="Times New Roman" w:hAnsi="Times New Roman"/>
+          <w:sz w:val="24"/>
+          <w:szCs w:val="24"/>
+        </w:rPr>
+      </w:pPr>
+      <w:r>
+        <w:rPr>
+          <w:rFonts w:ascii="Times New Roman" w:cs="Times New Roman" w:eastAsia="Times New Roman" w:hAnsi="Times New Roman"/>
+          <w:sz w:val="24"/>
+          <w:szCs w:val="24"/>
+          <w:rtl w:val="0"/>
+        </w:rPr>
+        <w:t xml:space="preserve">What happens if one process has data that everyone else needs to know? For example, what if the server process needs to send an input value to the others?</w:t>
+      </w:r>
+    </w:p>
+    <w:p>
+      <w:pPr>
+        <w:ind w:firstLine="720"/>
         <w:rPr>
           <w:rFonts w:ascii="Times New Roman" w:cs="Times New Roman" w:eastAsia="Times New Roman" w:hAnsi="Times New Roman"/>
           <w:sz w:val="24"/>
@@ -1473,6 +1766,7 @@
     </w:p>
     <w:p>
       <w:pPr>
+        <w:ind w:firstLine="720"/>
         <w:rPr>
           <w:rFonts w:ascii="Times New Roman" w:cs="Times New Roman" w:eastAsia="Times New Roman" w:hAnsi="Times New Roman"/>
           <w:sz w:val="24"/>
@@ -1514,61 +1808,92 @@
       <w:r>
         <w:rPr>
           <w:rFonts w:ascii="Times New Roman" w:cs="Times New Roman" w:eastAsia="Times New Roman" w:hAnsi="Times New Roman"/>
-          <w:sz w:val="24"/>
-          <w:szCs w:val="24"/>
-          <w:rtl w:val="0"/>
-        </w:rPr>
-        <w:t xml:space="preserve">Note that MPI_Bcast doesn’t use a tag, and that the call is the same for both the sender and all of the receivers.</w:t>
-      </w:r>
-    </w:p>
-    <w:p>
-      <w:pPr>
-        <w:rPr>
-          <w:rFonts w:ascii="Times New Roman" w:cs="Times New Roman" w:eastAsia="Times New Roman" w:hAnsi="Times New Roman"/>
-          <w:sz w:val="24"/>
-          <w:szCs w:val="24"/>
-        </w:rPr>
-      </w:pPr>
-      <w:r>
-        <w:rPr>
-          <w:rFonts w:ascii="Times New Roman" w:cs="Times New Roman" w:eastAsia="Times New Roman" w:hAnsi="Times New Roman"/>
-          <w:sz w:val="24"/>
-          <w:szCs w:val="24"/>
-          <w:rtl w:val="0"/>
-        </w:rPr>
-        <w:t xml:space="preserve">All processes have to call MPI_Bcast at the same time; everyone waits until everyone is done.</w:t>
-      </w:r>
-    </w:p>
-    <w:p>
-      <w:pPr>
-        <w:rPr>
-          <w:rFonts w:ascii="Times New Roman" w:cs="Times New Roman" w:eastAsia="Times New Roman" w:hAnsi="Times New Roman"/>
-          <w:sz w:val="24"/>
-          <w:szCs w:val="24"/>
-        </w:rPr>
-      </w:pPr>
-      <w:r>
-        <w:rPr>
-          <w:rtl w:val="0"/>
-        </w:rPr>
-      </w:r>
-    </w:p>
-    <w:p>
-      <w:pPr>
-        <w:rPr>
-          <w:rFonts w:ascii="Times New Roman" w:cs="Times New Roman" w:eastAsia="Times New Roman" w:hAnsi="Times New Roman"/>
-          <w:sz w:val="24"/>
-          <w:szCs w:val="24"/>
-        </w:rPr>
-      </w:pPr>
-      <w:r>
-        <w:rPr>
-          <w:rFonts w:ascii="Times New Roman" w:cs="Times New Roman" w:eastAsia="Times New Roman" w:hAnsi="Times New Roman"/>
-          <w:sz w:val="24"/>
-          <w:szCs w:val="24"/>
-          <w:rtl w:val="0"/>
-        </w:rPr>
-        <w:t xml:space="preserve">A reduction converts an array to a scalar: for example sum, product, minimum value, maximum value, Boolean AND, Boolean OR, etc.</w:t>
+          <w:b w:val="1"/>
+          <w:sz w:val="24"/>
+          <w:szCs w:val="24"/>
+          <w:rtl w:val="0"/>
+        </w:rPr>
+        <w:t xml:space="preserve">Note</w:t>
+      </w:r>
+      <w:r>
+        <w:rPr>
+          <w:rFonts w:ascii="Times New Roman" w:cs="Times New Roman" w:eastAsia="Times New Roman" w:hAnsi="Times New Roman"/>
+          <w:sz w:val="24"/>
+          <w:szCs w:val="24"/>
+          <w:rtl w:val="0"/>
+        </w:rPr>
+        <w:t xml:space="preserve">: that MPI_Bcast doesn’t use a tag, and that the call is the same for both the sender and all of the receivers. All processes have to call MPI_Bcast at the same time; everyone waits until everyone is done.</w:t>
+      </w:r>
+    </w:p>
+    <w:p>
+      <w:pPr>
+        <w:rPr>
+          <w:rFonts w:ascii="Times New Roman" w:cs="Times New Roman" w:eastAsia="Times New Roman" w:hAnsi="Times New Roman"/>
+          <w:sz w:val="24"/>
+          <w:szCs w:val="24"/>
+        </w:rPr>
+      </w:pPr>
+      <w:r>
+        <w:rPr>
+          <w:rtl w:val="0"/>
+        </w:rPr>
+      </w:r>
+    </w:p>
+    <w:p>
+      <w:pPr>
+        <w:rPr>
+          <w:rFonts w:ascii="Times New Roman" w:cs="Times New Roman" w:eastAsia="Times New Roman" w:hAnsi="Times New Roman"/>
+          <w:sz w:val="24"/>
+          <w:szCs w:val="24"/>
+          <w:u w:val="single"/>
+        </w:rPr>
+      </w:pPr>
+      <w:r>
+        <w:rPr>
+          <w:rFonts w:ascii="Times New Roman" w:cs="Times New Roman" w:eastAsia="Times New Roman" w:hAnsi="Times New Roman"/>
+          <w:sz w:val="24"/>
+          <w:szCs w:val="24"/>
+          <w:u w:val="single"/>
+          <w:rtl w:val="0"/>
+        </w:rPr>
+        <w:t xml:space="preserve">Reductions</w:t>
+      </w:r>
+    </w:p>
+    <w:p>
+      <w:pPr>
+        <w:rPr>
+          <w:rFonts w:ascii="Times New Roman" w:cs="Times New Roman" w:eastAsia="Times New Roman" w:hAnsi="Times New Roman"/>
+          <w:sz w:val="24"/>
+          <w:szCs w:val="24"/>
+        </w:rPr>
+      </w:pPr>
+      <w:r>
+        <w:rPr>
+          <w:rFonts w:ascii="Times New Roman" w:cs="Times New Roman" w:eastAsia="Times New Roman" w:hAnsi="Times New Roman"/>
+          <w:sz w:val="24"/>
+          <w:szCs w:val="24"/>
+          <w:rtl w:val="0"/>
+        </w:rPr>
+        <w:t xml:space="preserve">A </w:t>
+      </w:r>
+      <w:r>
+        <w:rPr>
+          <w:rFonts w:ascii="Times New Roman" w:cs="Times New Roman" w:eastAsia="Times New Roman" w:hAnsi="Times New Roman"/>
+          <w:b w:val="1"/>
+          <w:sz w:val="24"/>
+          <w:szCs w:val="24"/>
+          <w:rtl w:val="0"/>
+        </w:rPr>
+        <w:t xml:space="preserve">reduction</w:t>
+      </w:r>
+      <w:r>
+        <w:rPr>
+          <w:rFonts w:ascii="Times New Roman" w:cs="Times New Roman" w:eastAsia="Times New Roman" w:hAnsi="Times New Roman"/>
+          <w:sz w:val="24"/>
+          <w:szCs w:val="24"/>
+          <w:rtl w:val="0"/>
+        </w:rPr>
+        <w:t xml:space="preserve"> converts an array to a scalar: for example sum, product, minimum value, maximum value, Boolean AND, Boolean OR, etc.</w:t>
       </w:r>
     </w:p>
     <w:p>
@@ -1605,38 +1930,79 @@
     </w:p>
     <w:p>
       <w:pPr>
-        <w:rPr>
-          <w:rFonts w:ascii="Times New Roman" w:cs="Times New Roman" w:eastAsia="Times New Roman" w:hAnsi="Times New Roman"/>
-          <w:sz w:val="24"/>
-          <w:szCs w:val="24"/>
-        </w:rPr>
-      </w:pPr>
-      <w:r>
-        <w:rPr>
-          <w:rFonts w:ascii="Times New Roman" w:cs="Times New Roman" w:eastAsia="Times New Roman" w:hAnsi="Times New Roman"/>
-          <w:sz w:val="24"/>
-          <w:szCs w:val="24"/>
-          <w:rtl w:val="0"/>
-        </w:rPr>
-        <w:t xml:space="preserve">MPI_Reduce: sends result to a single specified process</w:t>
-      </w:r>
-    </w:p>
-    <w:p>
-      <w:pPr>
-        <w:rPr>
-          <w:rFonts w:ascii="Times New Roman" w:cs="Times New Roman" w:eastAsia="Times New Roman" w:hAnsi="Times New Roman"/>
-          <w:sz w:val="24"/>
-          <w:szCs w:val="24"/>
-        </w:rPr>
-      </w:pPr>
-      <w:r>
-        <w:rPr>
-          <w:rFonts w:ascii="Times New Roman" w:cs="Times New Roman" w:eastAsia="Times New Roman" w:hAnsi="Times New Roman"/>
-          <w:sz w:val="24"/>
-          <w:szCs w:val="24"/>
-          <w:rtl w:val="0"/>
-        </w:rPr>
-        <w:t xml:space="preserve">MPI_Allreduce: sends result to all processes (and therefore takes longer)</w:t>
+        <w:numPr>
+          <w:ilvl w:val="0"/>
+          <w:numId w:val="6"/>
+        </w:numPr>
+        <w:ind w:left="720" w:hanging="360"/>
+        <w:rPr>
+          <w:rFonts w:ascii="Times New Roman" w:cs="Times New Roman" w:eastAsia="Times New Roman" w:hAnsi="Times New Roman"/>
+          <w:sz w:val="24"/>
+          <w:szCs w:val="24"/>
+          <w:u w:val="none"/>
+        </w:rPr>
+      </w:pPr>
+      <w:r>
+        <w:rPr>
+          <w:rFonts w:ascii="Times New Roman" w:cs="Times New Roman" w:eastAsia="Times New Roman" w:hAnsi="Times New Roman"/>
+          <w:b w:val="1"/>
+          <w:sz w:val="24"/>
+          <w:szCs w:val="24"/>
+          <w:rtl w:val="0"/>
+        </w:rPr>
+        <w:t xml:space="preserve">MPI_Reduce</w:t>
+      </w:r>
+      <w:r>
+        <w:rPr>
+          <w:rFonts w:ascii="Times New Roman" w:cs="Times New Roman" w:eastAsia="Times New Roman" w:hAnsi="Times New Roman"/>
+          <w:sz w:val="24"/>
+          <w:szCs w:val="24"/>
+          <w:rtl w:val="0"/>
+        </w:rPr>
+        <w:t xml:space="preserve"> - sends result to a single specified process</w:t>
+      </w:r>
+    </w:p>
+    <w:p>
+      <w:pPr>
+        <w:numPr>
+          <w:ilvl w:val="0"/>
+          <w:numId w:val="6"/>
+        </w:numPr>
+        <w:ind w:left="720" w:hanging="360"/>
+        <w:rPr>
+          <w:rFonts w:ascii="Times New Roman" w:cs="Times New Roman" w:eastAsia="Times New Roman" w:hAnsi="Times New Roman"/>
+          <w:sz w:val="24"/>
+          <w:szCs w:val="24"/>
+          <w:u w:val="none"/>
+        </w:rPr>
+      </w:pPr>
+      <w:r>
+        <w:rPr>
+          <w:rFonts w:ascii="Times New Roman" w:cs="Times New Roman" w:eastAsia="Times New Roman" w:hAnsi="Times New Roman"/>
+          <w:b w:val="1"/>
+          <w:sz w:val="24"/>
+          <w:szCs w:val="24"/>
+          <w:rtl w:val="0"/>
+        </w:rPr>
+        <w:t xml:space="preserve">MPI_Allreduce</w:t>
+      </w:r>
+      <w:r>
+        <w:rPr>
+          <w:rFonts w:ascii="Times New Roman" w:cs="Times New Roman" w:eastAsia="Times New Roman" w:hAnsi="Times New Roman"/>
+          <w:sz w:val="24"/>
+          <w:szCs w:val="24"/>
+          <w:rtl w:val="0"/>
+        </w:rPr>
+        <w:t xml:space="preserve"> -</w:t>
+      </w:r>
+      <w:r>
+        <w:rPr>
+          <w:rFonts w:ascii="Times New Roman" w:cs="Times New Roman" w:eastAsia="Times New Roman" w:hAnsi="Times New Roman"/>
+          <w:sz w:val="24"/>
+          <w:szCs w:val="24"/>
+          <w:rtl w:val="0"/>
+        </w:rPr>
+        <w:t xml:space="preserve"> sends result to all processes (and therefore takes longer)</w:t>
       </w:r>
     </w:p>
     <w:p>
@@ -1686,7 +2052,26 @@
           <w:szCs w:val="24"/>
           <w:rtl w:val="0"/>
         </w:rPr>
-        <w:t xml:space="preserve">This is called non-blocking or immediate communication.</w:t>
+        <w:t xml:space="preserve">This is called non-blocking or </w:t>
+      </w:r>
+      <w:r>
+        <w:rPr>
+          <w:rFonts w:ascii="Times New Roman" w:cs="Times New Roman" w:eastAsia="Times New Roman" w:hAnsi="Times New Roman"/>
+          <w:b w:val="1"/>
+          <w:sz w:val="24"/>
+          <w:szCs w:val="24"/>
+          <w:rtl w:val="0"/>
+        </w:rPr>
+        <w:t xml:space="preserve">immediate communication</w:t>
+      </w:r>
+      <w:r>
+        <w:rPr>
+          <w:rFonts w:ascii="Times New Roman" w:cs="Times New Roman" w:eastAsia="Times New Roman" w:hAnsi="Times New Roman"/>
+          <w:sz w:val="24"/>
+          <w:szCs w:val="24"/>
+          <w:rtl w:val="0"/>
+        </w:rPr>
+        <w:t xml:space="preserve">.</w:t>
       </w:r>
     </w:p>
     <w:p>
@@ -1727,6 +2112,7 @@
           <w:rFonts w:ascii="Times New Roman" w:cs="Times New Roman" w:eastAsia="Times New Roman" w:hAnsi="Times New Roman"/>
           <w:sz w:val="24"/>
           <w:szCs w:val="24"/>
+          <w:u w:val="single"/>
         </w:rPr>
       </w:pPr>
       <w:r>
@@ -1921,20 +2307,6 @@
       </w:pPr>
       <w:r>
         <w:rPr>
-          <w:rtl w:val="0"/>
-        </w:rPr>
-      </w:r>
-    </w:p>
-    <w:p>
-      <w:pPr>
-        <w:rPr>
-          <w:rFonts w:ascii="Times New Roman" w:cs="Times New Roman" w:eastAsia="Times New Roman" w:hAnsi="Times New Roman"/>
-          <w:sz w:val="24"/>
-          <w:szCs w:val="24"/>
-        </w:rPr>
-      </w:pPr>
-      <w:r>
-        <w:rPr>
           <w:rFonts w:ascii="Times New Roman" w:cs="Times New Roman" w:eastAsia="Times New Roman" w:hAnsi="Times New Roman"/>
           <w:sz w:val="24"/>
           <w:szCs w:val="24"/>
@@ -1976,17 +2348,107 @@
           <w:szCs w:val="24"/>
           <w:rtl w:val="0"/>
         </w:rPr>
-        <w:t xml:space="preserve">This is called communication hiding.</w:t>
-      </w:r>
-    </w:p>
-    <w:p>
-      <w:pPr>
-        <w:rPr>
-          <w:rFonts w:ascii="Times New Roman" w:cs="Times New Roman" w:eastAsia="Times New Roman" w:hAnsi="Times New Roman"/>
-          <w:sz w:val="24"/>
-          <w:szCs w:val="24"/>
-        </w:rPr>
-      </w:pPr>
+        <w:t xml:space="preserve">This is called </w:t>
+      </w:r>
+      <w:r>
+        <w:rPr>
+          <w:rFonts w:ascii="Times New Roman" w:cs="Times New Roman" w:eastAsia="Times New Roman" w:hAnsi="Times New Roman"/>
+          <w:b w:val="1"/>
+          <w:sz w:val="24"/>
+          <w:szCs w:val="24"/>
+          <w:rtl w:val="0"/>
+        </w:rPr>
+        <w:t xml:space="preserve">communication hiding</w:t>
+      </w:r>
+      <w:r>
+        <w:rPr>
+          <w:rFonts w:ascii="Times New Roman" w:cs="Times New Roman" w:eastAsia="Times New Roman" w:hAnsi="Times New Roman"/>
+          <w:sz w:val="24"/>
+          <w:szCs w:val="24"/>
+          <w:rtl w:val="0"/>
+        </w:rPr>
+        <w:t xml:space="preserve">.</w:t>
+      </w:r>
+    </w:p>
+    <w:p>
+      <w:pPr>
+        <w:rPr>
+          <w:rFonts w:ascii="Times New Roman" w:cs="Times New Roman" w:eastAsia="Times New Roman" w:hAnsi="Times New Roman"/>
+          <w:sz w:val="24"/>
+          <w:szCs w:val="24"/>
+        </w:rPr>
+      </w:pPr>
+      <w:r>
+        <w:rPr>
+          <w:rtl w:val="0"/>
+        </w:rPr>
+      </w:r>
+    </w:p>
+    <w:p>
+      <w:pPr>
+        <w:rPr>
+          <w:rFonts w:ascii="Times New Roman" w:cs="Times New Roman" w:eastAsia="Times New Roman" w:hAnsi="Times New Roman"/>
+          <w:sz w:val="24"/>
+          <w:szCs w:val="24"/>
+          <w:u w:val="single"/>
+        </w:rPr>
+      </w:pPr>
+      <w:r>
+        <w:rPr>
+          <w:rFonts w:ascii="Times New Roman" w:cs="Times New Roman" w:eastAsia="Times New Roman" w:hAnsi="Times New Roman"/>
+          <w:sz w:val="24"/>
+          <w:szCs w:val="24"/>
+          <w:u w:val="single"/>
+          <w:rtl w:val="0"/>
+        </w:rPr>
+        <w:t xml:space="preserve">Common Pitfalls for this Lesson</w:t>
+      </w:r>
+    </w:p>
+    <w:p>
+      <w:pPr>
+        <w:numPr>
+          <w:ilvl w:val="0"/>
+          <w:numId w:val="8"/>
+        </w:numPr>
+        <w:ind w:left="720" w:hanging="360"/>
+        <w:rPr>
+          <w:rFonts w:ascii="Times New Roman" w:cs="Times New Roman" w:eastAsia="Times New Roman" w:hAnsi="Times New Roman"/>
+          <w:sz w:val="24"/>
+          <w:szCs w:val="24"/>
+        </w:rPr>
+      </w:pPr>
+      <w:r>
+        <w:rPr>
+          <w:rFonts w:ascii="Times New Roman" w:cs="Times New Roman" w:eastAsia="Times New Roman" w:hAnsi="Times New Roman"/>
+          <w:sz w:val="24"/>
+          <w:szCs w:val="24"/>
+          <w:rtl w:val="0"/>
+        </w:rPr>
+        <w:t xml:space="preserve">Lack of knowledge of Computer Organization and Architecture</w:t>
+      </w:r>
+    </w:p>
+    <w:p>
+      <w:pPr>
+        <w:numPr>
+          <w:ilvl w:val="0"/>
+          <w:numId w:val="8"/>
+        </w:numPr>
+        <w:ind w:left="720" w:hanging="360"/>
+        <w:rPr>
+          <w:rFonts w:ascii="Times New Roman" w:cs="Times New Roman" w:eastAsia="Times New Roman" w:hAnsi="Times New Roman"/>
+          <w:sz w:val="24"/>
+          <w:szCs w:val="24"/>
+        </w:rPr>
+      </w:pPr>
+      <w:r>
+        <w:rPr>
+          <w:rFonts w:ascii="Times New Roman" w:cs="Times New Roman" w:eastAsia="Times New Roman" w:hAnsi="Times New Roman"/>
+          <w:sz w:val="24"/>
+          <w:szCs w:val="24"/>
+          <w:rtl w:val="0"/>
+        </w:rPr>
+        <w:t xml:space="preserve">Lack of knowledge of Supercomputing as a domain.</w:t>
+      </w:r>
       <w:r>
         <w:rPr>
           <w:rtl w:val="0"/>
@@ -2003,7 +2465,1251 @@
 </file>
 
 <file path=word/numbering.xml><?xml version="1.0" encoding="utf-8"?>
-<w:numbering xmlns:mc="http://schemas.openxmlformats.org/markup-compatibility/2006" xmlns:o="urn:schemas-microsoft-com:office:office" xmlns:r="http://schemas.openxmlformats.org/officeDocument/2006/relationships" xmlns:m="http://schemas.openxmlformats.org/officeDocument/2006/math" xmlns:v="urn:schemas-microsoft-com:vml" xmlns:wp="http://schemas.openxmlformats.org/drawingml/2006/wordprocessingDrawing" xmlns:w10="urn:schemas-microsoft-com:office:word" xmlns:w="http://schemas.openxmlformats.org/wordprocessingml/2006/main" xmlns:wne="http://schemas.microsoft.com/office/word/2006/wordml" xmlns:sl="http://schemas.openxmlformats.org/schemaLibrary/2006/main" xmlns:a="http://schemas.openxmlformats.org/drawingml/2006/main" xmlns:pic="http://schemas.openxmlformats.org/drawingml/2006/picture" xmlns:c="http://schemas.openxmlformats.org/drawingml/2006/chart" xmlns:lc="http://schemas.openxmlformats.org/drawingml/2006/lockedCanvas" xmlns:dgm="http://schemas.openxmlformats.org/drawingml/2006/diagram" xmlns:wps="http://schemas.microsoft.com/office/word/2010/wordprocessingShape" xmlns:wpg="http://schemas.microsoft.com/office/word/2010/wordprocessingGroup" xmlns:w14="http://schemas.microsoft.com/office/word/2010/wordml" xmlns:w15="http://schemas.microsoft.com/office/word/2012/wordml"/>
+<w:numbering xmlns:mc="http://schemas.openxmlformats.org/markup-compatibility/2006" xmlns:o="urn:schemas-microsoft-com:office:office" xmlns:r="http://schemas.openxmlformats.org/officeDocument/2006/relationships" xmlns:m="http://schemas.openxmlformats.org/officeDocument/2006/math" xmlns:v="urn:schemas-microsoft-com:vml" xmlns:wp="http://schemas.openxmlformats.org/drawingml/2006/wordprocessingDrawing" xmlns:w10="urn:schemas-microsoft-com:office:word" xmlns:w="http://schemas.openxmlformats.org/wordprocessingml/2006/main" xmlns:wne="http://schemas.microsoft.com/office/word/2006/wordml" xmlns:sl="http://schemas.openxmlformats.org/schemaLibrary/2006/main" xmlns:a="http://schemas.openxmlformats.org/drawingml/2006/main" xmlns:pic="http://schemas.openxmlformats.org/drawingml/2006/picture" xmlns:c="http://schemas.openxmlformats.org/drawingml/2006/chart" xmlns:lc="http://schemas.openxmlformats.org/drawingml/2006/lockedCanvas" xmlns:dgm="http://schemas.openxmlformats.org/drawingml/2006/diagram" xmlns:wps="http://schemas.microsoft.com/office/word/2010/wordprocessingShape" xmlns:wpg="http://schemas.microsoft.com/office/word/2010/wordprocessingGroup" xmlns:w14="http://schemas.microsoft.com/office/word/2010/wordml" xmlns:w15="http://schemas.microsoft.com/office/word/2012/wordml">
+  <w:abstractNum w:abstractNumId="1">
+    <w:lvl w:ilvl="0">
+      <w:start w:val="1"/>
+      <w:numFmt w:val="bullet"/>
+      <w:lvlText w:val="●"/>
+      <w:lvlJc w:val="left"/>
+      <w:pPr>
+        <w:ind w:left="720" w:hanging="360"/>
+      </w:pPr>
+      <w:rPr>
+        <w:u w:val="none"/>
+      </w:rPr>
+    </w:lvl>
+    <w:lvl w:ilvl="1">
+      <w:start w:val="1"/>
+      <w:numFmt w:val="bullet"/>
+      <w:lvlText w:val="○"/>
+      <w:lvlJc w:val="left"/>
+      <w:pPr>
+        <w:ind w:left="1440" w:hanging="360"/>
+      </w:pPr>
+      <w:rPr>
+        <w:u w:val="none"/>
+      </w:rPr>
+    </w:lvl>
+    <w:lvl w:ilvl="2">
+      <w:start w:val="1"/>
+      <w:numFmt w:val="bullet"/>
+      <w:lvlText w:val="■"/>
+      <w:lvlJc w:val="left"/>
+      <w:pPr>
+        <w:ind w:left="2160" w:hanging="360"/>
+      </w:pPr>
+      <w:rPr>
+        <w:u w:val="none"/>
+      </w:rPr>
+    </w:lvl>
+    <w:lvl w:ilvl="3">
+      <w:start w:val="1"/>
+      <w:numFmt w:val="bullet"/>
+      <w:lvlText w:val="●"/>
+      <w:lvlJc w:val="left"/>
+      <w:pPr>
+        <w:ind w:left="2880" w:hanging="360"/>
+      </w:pPr>
+      <w:rPr>
+        <w:u w:val="none"/>
+      </w:rPr>
+    </w:lvl>
+    <w:lvl w:ilvl="4">
+      <w:start w:val="1"/>
+      <w:numFmt w:val="bullet"/>
+      <w:lvlText w:val="○"/>
+      <w:lvlJc w:val="left"/>
+      <w:pPr>
+        <w:ind w:left="3600" w:hanging="360"/>
+      </w:pPr>
+      <w:rPr>
+        <w:u w:val="none"/>
+      </w:rPr>
+    </w:lvl>
+    <w:lvl w:ilvl="5">
+      <w:start w:val="1"/>
+      <w:numFmt w:val="bullet"/>
+      <w:lvlText w:val="■"/>
+      <w:lvlJc w:val="left"/>
+      <w:pPr>
+        <w:ind w:left="4320" w:hanging="360"/>
+      </w:pPr>
+      <w:rPr>
+        <w:u w:val="none"/>
+      </w:rPr>
+    </w:lvl>
+    <w:lvl w:ilvl="6">
+      <w:start w:val="1"/>
+      <w:numFmt w:val="bullet"/>
+      <w:lvlText w:val="●"/>
+      <w:lvlJc w:val="left"/>
+      <w:pPr>
+        <w:ind w:left="5040" w:hanging="360"/>
+      </w:pPr>
+      <w:rPr>
+        <w:u w:val="none"/>
+      </w:rPr>
+    </w:lvl>
+    <w:lvl w:ilvl="7">
+      <w:start w:val="1"/>
+      <w:numFmt w:val="bullet"/>
+      <w:lvlText w:val="○"/>
+      <w:lvlJc w:val="left"/>
+      <w:pPr>
+        <w:ind w:left="5760" w:hanging="360"/>
+      </w:pPr>
+      <w:rPr>
+        <w:u w:val="none"/>
+      </w:rPr>
+    </w:lvl>
+    <w:lvl w:ilvl="8">
+      <w:start w:val="1"/>
+      <w:numFmt w:val="bullet"/>
+      <w:lvlText w:val="■"/>
+      <w:lvlJc w:val="left"/>
+      <w:pPr>
+        <w:ind w:left="6480" w:hanging="360"/>
+      </w:pPr>
+      <w:rPr>
+        <w:u w:val="none"/>
+      </w:rPr>
+    </w:lvl>
+  </w:abstractNum>
+  <w:abstractNum w:abstractNumId="2">
+    <w:lvl w:ilvl="0">
+      <w:start w:val="1"/>
+      <w:numFmt w:val="bullet"/>
+      <w:lvlText w:val="●"/>
+      <w:lvlJc w:val="left"/>
+      <w:pPr>
+        <w:ind w:left="720" w:hanging="360"/>
+      </w:pPr>
+      <w:rPr>
+        <w:u w:val="none"/>
+      </w:rPr>
+    </w:lvl>
+    <w:lvl w:ilvl="1">
+      <w:start w:val="1"/>
+      <w:numFmt w:val="bullet"/>
+      <w:lvlText w:val="○"/>
+      <w:lvlJc w:val="left"/>
+      <w:pPr>
+        <w:ind w:left="1440" w:hanging="360"/>
+      </w:pPr>
+      <w:rPr>
+        <w:u w:val="none"/>
+      </w:rPr>
+    </w:lvl>
+    <w:lvl w:ilvl="2">
+      <w:start w:val="1"/>
+      <w:numFmt w:val="bullet"/>
+      <w:lvlText w:val="■"/>
+      <w:lvlJc w:val="left"/>
+      <w:pPr>
+        <w:ind w:left="2160" w:hanging="360"/>
+      </w:pPr>
+      <w:rPr>
+        <w:u w:val="none"/>
+      </w:rPr>
+    </w:lvl>
+    <w:lvl w:ilvl="3">
+      <w:start w:val="1"/>
+      <w:numFmt w:val="bullet"/>
+      <w:lvlText w:val="●"/>
+      <w:lvlJc w:val="left"/>
+      <w:pPr>
+        <w:ind w:left="2880" w:hanging="360"/>
+      </w:pPr>
+      <w:rPr>
+        <w:u w:val="none"/>
+      </w:rPr>
+    </w:lvl>
+    <w:lvl w:ilvl="4">
+      <w:start w:val="1"/>
+      <w:numFmt w:val="bullet"/>
+      <w:lvlText w:val="○"/>
+      <w:lvlJc w:val="left"/>
+      <w:pPr>
+        <w:ind w:left="3600" w:hanging="360"/>
+      </w:pPr>
+      <w:rPr>
+        <w:u w:val="none"/>
+      </w:rPr>
+    </w:lvl>
+    <w:lvl w:ilvl="5">
+      <w:start w:val="1"/>
+      <w:numFmt w:val="bullet"/>
+      <w:lvlText w:val="■"/>
+      <w:lvlJc w:val="left"/>
+      <w:pPr>
+        <w:ind w:left="4320" w:hanging="360"/>
+      </w:pPr>
+      <w:rPr>
+        <w:u w:val="none"/>
+      </w:rPr>
+    </w:lvl>
+    <w:lvl w:ilvl="6">
+      <w:start w:val="1"/>
+      <w:numFmt w:val="bullet"/>
+      <w:lvlText w:val="●"/>
+      <w:lvlJc w:val="left"/>
+      <w:pPr>
+        <w:ind w:left="5040" w:hanging="360"/>
+      </w:pPr>
+      <w:rPr>
+        <w:u w:val="none"/>
+      </w:rPr>
+    </w:lvl>
+    <w:lvl w:ilvl="7">
+      <w:start w:val="1"/>
+      <w:numFmt w:val="bullet"/>
+      <w:lvlText w:val="○"/>
+      <w:lvlJc w:val="left"/>
+      <w:pPr>
+        <w:ind w:left="5760" w:hanging="360"/>
+      </w:pPr>
+      <w:rPr>
+        <w:u w:val="none"/>
+      </w:rPr>
+    </w:lvl>
+    <w:lvl w:ilvl="8">
+      <w:start w:val="1"/>
+      <w:numFmt w:val="bullet"/>
+      <w:lvlText w:val="■"/>
+      <w:lvlJc w:val="left"/>
+      <w:pPr>
+        <w:ind w:left="6480" w:hanging="360"/>
+      </w:pPr>
+      <w:rPr>
+        <w:u w:val="none"/>
+      </w:rPr>
+    </w:lvl>
+  </w:abstractNum>
+  <w:abstractNum w:abstractNumId="3">
+    <w:lvl w:ilvl="0">
+      <w:start w:val="1"/>
+      <w:numFmt w:val="bullet"/>
+      <w:lvlText w:val="●"/>
+      <w:lvlJc w:val="left"/>
+      <w:pPr>
+        <w:ind w:left="720" w:hanging="360"/>
+      </w:pPr>
+      <w:rPr>
+        <w:u w:val="none"/>
+      </w:rPr>
+    </w:lvl>
+    <w:lvl w:ilvl="1">
+      <w:start w:val="1"/>
+      <w:numFmt w:val="bullet"/>
+      <w:lvlText w:val="○"/>
+      <w:lvlJc w:val="left"/>
+      <w:pPr>
+        <w:ind w:left="1440" w:hanging="360"/>
+      </w:pPr>
+      <w:rPr>
+        <w:u w:val="none"/>
+      </w:rPr>
+    </w:lvl>
+    <w:lvl w:ilvl="2">
+      <w:start w:val="1"/>
+      <w:numFmt w:val="bullet"/>
+      <w:lvlText w:val="■"/>
+      <w:lvlJc w:val="left"/>
+      <w:pPr>
+        <w:ind w:left="2160" w:hanging="360"/>
+      </w:pPr>
+      <w:rPr>
+        <w:u w:val="none"/>
+      </w:rPr>
+    </w:lvl>
+    <w:lvl w:ilvl="3">
+      <w:start w:val="1"/>
+      <w:numFmt w:val="bullet"/>
+      <w:lvlText w:val="●"/>
+      <w:lvlJc w:val="left"/>
+      <w:pPr>
+        <w:ind w:left="2880" w:hanging="360"/>
+      </w:pPr>
+      <w:rPr>
+        <w:u w:val="none"/>
+      </w:rPr>
+    </w:lvl>
+    <w:lvl w:ilvl="4">
+      <w:start w:val="1"/>
+      <w:numFmt w:val="bullet"/>
+      <w:lvlText w:val="○"/>
+      <w:lvlJc w:val="left"/>
+      <w:pPr>
+        <w:ind w:left="3600" w:hanging="360"/>
+      </w:pPr>
+      <w:rPr>
+        <w:u w:val="none"/>
+      </w:rPr>
+    </w:lvl>
+    <w:lvl w:ilvl="5">
+      <w:start w:val="1"/>
+      <w:numFmt w:val="bullet"/>
+      <w:lvlText w:val="■"/>
+      <w:lvlJc w:val="left"/>
+      <w:pPr>
+        <w:ind w:left="4320" w:hanging="360"/>
+      </w:pPr>
+      <w:rPr>
+        <w:u w:val="none"/>
+      </w:rPr>
+    </w:lvl>
+    <w:lvl w:ilvl="6">
+      <w:start w:val="1"/>
+      <w:numFmt w:val="bullet"/>
+      <w:lvlText w:val="●"/>
+      <w:lvlJc w:val="left"/>
+      <w:pPr>
+        <w:ind w:left="5040" w:hanging="360"/>
+      </w:pPr>
+      <w:rPr>
+        <w:u w:val="none"/>
+      </w:rPr>
+    </w:lvl>
+    <w:lvl w:ilvl="7">
+      <w:start w:val="1"/>
+      <w:numFmt w:val="bullet"/>
+      <w:lvlText w:val="○"/>
+      <w:lvlJc w:val="left"/>
+      <w:pPr>
+        <w:ind w:left="5760" w:hanging="360"/>
+      </w:pPr>
+      <w:rPr>
+        <w:u w:val="none"/>
+      </w:rPr>
+    </w:lvl>
+    <w:lvl w:ilvl="8">
+      <w:start w:val="1"/>
+      <w:numFmt w:val="bullet"/>
+      <w:lvlText w:val="■"/>
+      <w:lvlJc w:val="left"/>
+      <w:pPr>
+        <w:ind w:left="6480" w:hanging="360"/>
+      </w:pPr>
+      <w:rPr>
+        <w:u w:val="none"/>
+      </w:rPr>
+    </w:lvl>
+  </w:abstractNum>
+  <w:abstractNum w:abstractNumId="4">
+    <w:lvl w:ilvl="0">
+      <w:start w:val="1"/>
+      <w:numFmt w:val="decimal"/>
+      <w:lvlText w:val="%1."/>
+      <w:lvlJc w:val="left"/>
+      <w:pPr>
+        <w:ind w:left="720" w:hanging="360"/>
+      </w:pPr>
+      <w:rPr>
+        <w:u w:val="none"/>
+      </w:rPr>
+    </w:lvl>
+    <w:lvl w:ilvl="1">
+      <w:start w:val="1"/>
+      <w:numFmt w:val="bullet"/>
+      <w:lvlText w:val="○"/>
+      <w:lvlJc w:val="left"/>
+      <w:pPr>
+        <w:ind w:left="1440" w:hanging="360"/>
+      </w:pPr>
+      <w:rPr>
+        <w:u w:val="none"/>
+      </w:rPr>
+    </w:lvl>
+    <w:lvl w:ilvl="2">
+      <w:start w:val="1"/>
+      <w:numFmt w:val="lowerRoman"/>
+      <w:lvlText w:val="%3."/>
+      <w:lvlJc w:val="right"/>
+      <w:pPr>
+        <w:ind w:left="2160" w:hanging="360"/>
+      </w:pPr>
+      <w:rPr>
+        <w:u w:val="none"/>
+      </w:rPr>
+    </w:lvl>
+    <w:lvl w:ilvl="3">
+      <w:start w:val="1"/>
+      <w:numFmt w:val="decimal"/>
+      <w:lvlText w:val="%4."/>
+      <w:lvlJc w:val="left"/>
+      <w:pPr>
+        <w:ind w:left="2880" w:hanging="360"/>
+      </w:pPr>
+      <w:rPr>
+        <w:u w:val="none"/>
+      </w:rPr>
+    </w:lvl>
+    <w:lvl w:ilvl="4">
+      <w:start w:val="1"/>
+      <w:numFmt w:val="lowerLetter"/>
+      <w:lvlText w:val="%5."/>
+      <w:lvlJc w:val="left"/>
+      <w:pPr>
+        <w:ind w:left="3600" w:hanging="360"/>
+      </w:pPr>
+      <w:rPr>
+        <w:u w:val="none"/>
+      </w:rPr>
+    </w:lvl>
+    <w:lvl w:ilvl="5">
+      <w:start w:val="1"/>
+      <w:numFmt w:val="lowerRoman"/>
+      <w:lvlText w:val="%6."/>
+      <w:lvlJc w:val="right"/>
+      <w:pPr>
+        <w:ind w:left="4320" w:hanging="360"/>
+      </w:pPr>
+      <w:rPr>
+        <w:u w:val="none"/>
+      </w:rPr>
+    </w:lvl>
+    <w:lvl w:ilvl="6">
+      <w:start w:val="1"/>
+      <w:numFmt w:val="decimal"/>
+      <w:lvlText w:val="%7."/>
+      <w:lvlJc w:val="left"/>
+      <w:pPr>
+        <w:ind w:left="5040" w:hanging="360"/>
+      </w:pPr>
+      <w:rPr>
+        <w:u w:val="none"/>
+      </w:rPr>
+    </w:lvl>
+    <w:lvl w:ilvl="7">
+      <w:start w:val="1"/>
+      <w:numFmt w:val="lowerLetter"/>
+      <w:lvlText w:val="%8."/>
+      <w:lvlJc w:val="left"/>
+      <w:pPr>
+        <w:ind w:left="5760" w:hanging="360"/>
+      </w:pPr>
+      <w:rPr>
+        <w:u w:val="none"/>
+      </w:rPr>
+    </w:lvl>
+    <w:lvl w:ilvl="8">
+      <w:start w:val="1"/>
+      <w:numFmt w:val="lowerRoman"/>
+      <w:lvlText w:val="%9."/>
+      <w:lvlJc w:val="right"/>
+      <w:pPr>
+        <w:ind w:left="6480" w:hanging="360"/>
+      </w:pPr>
+      <w:rPr>
+        <w:u w:val="none"/>
+      </w:rPr>
+    </w:lvl>
+  </w:abstractNum>
+  <w:abstractNum w:abstractNumId="5">
+    <w:lvl w:ilvl="0">
+      <w:start w:val="1"/>
+      <w:numFmt w:val="bullet"/>
+      <w:lvlText w:val="●"/>
+      <w:lvlJc w:val="left"/>
+      <w:pPr>
+        <w:ind w:left="720" w:hanging="360"/>
+      </w:pPr>
+      <w:rPr>
+        <w:u w:val="none"/>
+      </w:rPr>
+    </w:lvl>
+    <w:lvl w:ilvl="1">
+      <w:start w:val="1"/>
+      <w:numFmt w:val="bullet"/>
+      <w:lvlText w:val="○"/>
+      <w:lvlJc w:val="left"/>
+      <w:pPr>
+        <w:ind w:left="1440" w:hanging="360"/>
+      </w:pPr>
+      <w:rPr>
+        <w:u w:val="none"/>
+      </w:rPr>
+    </w:lvl>
+    <w:lvl w:ilvl="2">
+      <w:start w:val="1"/>
+      <w:numFmt w:val="bullet"/>
+      <w:lvlText w:val="■"/>
+      <w:lvlJc w:val="left"/>
+      <w:pPr>
+        <w:ind w:left="2160" w:hanging="360"/>
+      </w:pPr>
+      <w:rPr>
+        <w:u w:val="none"/>
+      </w:rPr>
+    </w:lvl>
+    <w:lvl w:ilvl="3">
+      <w:start w:val="1"/>
+      <w:numFmt w:val="bullet"/>
+      <w:lvlText w:val="●"/>
+      <w:lvlJc w:val="left"/>
+      <w:pPr>
+        <w:ind w:left="2880" w:hanging="360"/>
+      </w:pPr>
+      <w:rPr>
+        <w:u w:val="none"/>
+      </w:rPr>
+    </w:lvl>
+    <w:lvl w:ilvl="4">
+      <w:start w:val="1"/>
+      <w:numFmt w:val="bullet"/>
+      <w:lvlText w:val="○"/>
+      <w:lvlJc w:val="left"/>
+      <w:pPr>
+        <w:ind w:left="3600" w:hanging="360"/>
+      </w:pPr>
+      <w:rPr>
+        <w:u w:val="none"/>
+      </w:rPr>
+    </w:lvl>
+    <w:lvl w:ilvl="5">
+      <w:start w:val="1"/>
+      <w:numFmt w:val="bullet"/>
+      <w:lvlText w:val="■"/>
+      <w:lvlJc w:val="left"/>
+      <w:pPr>
+        <w:ind w:left="4320" w:hanging="360"/>
+      </w:pPr>
+      <w:rPr>
+        <w:u w:val="none"/>
+      </w:rPr>
+    </w:lvl>
+    <w:lvl w:ilvl="6">
+      <w:start w:val="1"/>
+      <w:numFmt w:val="bullet"/>
+      <w:lvlText w:val="●"/>
+      <w:lvlJc w:val="left"/>
+      <w:pPr>
+        <w:ind w:left="5040" w:hanging="360"/>
+      </w:pPr>
+      <w:rPr>
+        <w:u w:val="none"/>
+      </w:rPr>
+    </w:lvl>
+    <w:lvl w:ilvl="7">
+      <w:start w:val="1"/>
+      <w:numFmt w:val="bullet"/>
+      <w:lvlText w:val="○"/>
+      <w:lvlJc w:val="left"/>
+      <w:pPr>
+        <w:ind w:left="5760" w:hanging="360"/>
+      </w:pPr>
+      <w:rPr>
+        <w:u w:val="none"/>
+      </w:rPr>
+    </w:lvl>
+    <w:lvl w:ilvl="8">
+      <w:start w:val="1"/>
+      <w:numFmt w:val="bullet"/>
+      <w:lvlText w:val="■"/>
+      <w:lvlJc w:val="left"/>
+      <w:pPr>
+        <w:ind w:left="6480" w:hanging="360"/>
+      </w:pPr>
+      <w:rPr>
+        <w:u w:val="none"/>
+      </w:rPr>
+    </w:lvl>
+  </w:abstractNum>
+  <w:abstractNum w:abstractNumId="6">
+    <w:lvl w:ilvl="0">
+      <w:start w:val="1"/>
+      <w:numFmt w:val="bullet"/>
+      <w:lvlText w:val="●"/>
+      <w:lvlJc w:val="left"/>
+      <w:pPr>
+        <w:ind w:left="720" w:hanging="360"/>
+      </w:pPr>
+      <w:rPr>
+        <w:u w:val="none"/>
+      </w:rPr>
+    </w:lvl>
+    <w:lvl w:ilvl="1">
+      <w:start w:val="1"/>
+      <w:numFmt w:val="bullet"/>
+      <w:lvlText w:val="○"/>
+      <w:lvlJc w:val="left"/>
+      <w:pPr>
+        <w:ind w:left="1440" w:hanging="360"/>
+      </w:pPr>
+      <w:rPr>
+        <w:u w:val="none"/>
+      </w:rPr>
+    </w:lvl>
+    <w:lvl w:ilvl="2">
+      <w:start w:val="1"/>
+      <w:numFmt w:val="bullet"/>
+      <w:lvlText w:val="■"/>
+      <w:lvlJc w:val="left"/>
+      <w:pPr>
+        <w:ind w:left="2160" w:hanging="360"/>
+      </w:pPr>
+      <w:rPr>
+        <w:u w:val="none"/>
+      </w:rPr>
+    </w:lvl>
+    <w:lvl w:ilvl="3">
+      <w:start w:val="1"/>
+      <w:numFmt w:val="bullet"/>
+      <w:lvlText w:val="●"/>
+      <w:lvlJc w:val="left"/>
+      <w:pPr>
+        <w:ind w:left="2880" w:hanging="360"/>
+      </w:pPr>
+      <w:rPr>
+        <w:u w:val="none"/>
+      </w:rPr>
+    </w:lvl>
+    <w:lvl w:ilvl="4">
+      <w:start w:val="1"/>
+      <w:numFmt w:val="bullet"/>
+      <w:lvlText w:val="○"/>
+      <w:lvlJc w:val="left"/>
+      <w:pPr>
+        <w:ind w:left="3600" w:hanging="360"/>
+      </w:pPr>
+      <w:rPr>
+        <w:u w:val="none"/>
+      </w:rPr>
+    </w:lvl>
+    <w:lvl w:ilvl="5">
+      <w:start w:val="1"/>
+      <w:numFmt w:val="bullet"/>
+      <w:lvlText w:val="■"/>
+      <w:lvlJc w:val="left"/>
+      <w:pPr>
+        <w:ind w:left="4320" w:hanging="360"/>
+      </w:pPr>
+      <w:rPr>
+        <w:u w:val="none"/>
+      </w:rPr>
+    </w:lvl>
+    <w:lvl w:ilvl="6">
+      <w:start w:val="1"/>
+      <w:numFmt w:val="bullet"/>
+      <w:lvlText w:val="●"/>
+      <w:lvlJc w:val="left"/>
+      <w:pPr>
+        <w:ind w:left="5040" w:hanging="360"/>
+      </w:pPr>
+      <w:rPr>
+        <w:u w:val="none"/>
+      </w:rPr>
+    </w:lvl>
+    <w:lvl w:ilvl="7">
+      <w:start w:val="1"/>
+      <w:numFmt w:val="bullet"/>
+      <w:lvlText w:val="○"/>
+      <w:lvlJc w:val="left"/>
+      <w:pPr>
+        <w:ind w:left="5760" w:hanging="360"/>
+      </w:pPr>
+      <w:rPr>
+        <w:u w:val="none"/>
+      </w:rPr>
+    </w:lvl>
+    <w:lvl w:ilvl="8">
+      <w:start w:val="1"/>
+      <w:numFmt w:val="bullet"/>
+      <w:lvlText w:val="■"/>
+      <w:lvlJc w:val="left"/>
+      <w:pPr>
+        <w:ind w:left="6480" w:hanging="360"/>
+      </w:pPr>
+      <w:rPr>
+        <w:u w:val="none"/>
+      </w:rPr>
+    </w:lvl>
+  </w:abstractNum>
+  <w:abstractNum w:abstractNumId="7">
+    <w:lvl w:ilvl="0">
+      <w:start w:val="1"/>
+      <w:numFmt w:val="bullet"/>
+      <w:lvlText w:val="●"/>
+      <w:lvlJc w:val="left"/>
+      <w:pPr>
+        <w:ind w:left="720" w:hanging="360"/>
+      </w:pPr>
+      <w:rPr>
+        <w:u w:val="none"/>
+      </w:rPr>
+    </w:lvl>
+    <w:lvl w:ilvl="1">
+      <w:start w:val="1"/>
+      <w:numFmt w:val="bullet"/>
+      <w:lvlText w:val="○"/>
+      <w:lvlJc w:val="left"/>
+      <w:pPr>
+        <w:ind w:left="1440" w:hanging="360"/>
+      </w:pPr>
+      <w:rPr>
+        <w:u w:val="none"/>
+      </w:rPr>
+    </w:lvl>
+    <w:lvl w:ilvl="2">
+      <w:start w:val="1"/>
+      <w:numFmt w:val="bullet"/>
+      <w:lvlText w:val="■"/>
+      <w:lvlJc w:val="left"/>
+      <w:pPr>
+        <w:ind w:left="2160" w:hanging="360"/>
+      </w:pPr>
+      <w:rPr>
+        <w:u w:val="none"/>
+      </w:rPr>
+    </w:lvl>
+    <w:lvl w:ilvl="3">
+      <w:start w:val="1"/>
+      <w:numFmt w:val="bullet"/>
+      <w:lvlText w:val="●"/>
+      <w:lvlJc w:val="left"/>
+      <w:pPr>
+        <w:ind w:left="2880" w:hanging="360"/>
+      </w:pPr>
+      <w:rPr>
+        <w:u w:val="none"/>
+      </w:rPr>
+    </w:lvl>
+    <w:lvl w:ilvl="4">
+      <w:start w:val="1"/>
+      <w:numFmt w:val="bullet"/>
+      <w:lvlText w:val="○"/>
+      <w:lvlJc w:val="left"/>
+      <w:pPr>
+        <w:ind w:left="3600" w:hanging="360"/>
+      </w:pPr>
+      <w:rPr>
+        <w:u w:val="none"/>
+      </w:rPr>
+    </w:lvl>
+    <w:lvl w:ilvl="5">
+      <w:start w:val="1"/>
+      <w:numFmt w:val="bullet"/>
+      <w:lvlText w:val="■"/>
+      <w:lvlJc w:val="left"/>
+      <w:pPr>
+        <w:ind w:left="4320" w:hanging="360"/>
+      </w:pPr>
+      <w:rPr>
+        <w:u w:val="none"/>
+      </w:rPr>
+    </w:lvl>
+    <w:lvl w:ilvl="6">
+      <w:start w:val="1"/>
+      <w:numFmt w:val="bullet"/>
+      <w:lvlText w:val="●"/>
+      <w:lvlJc w:val="left"/>
+      <w:pPr>
+        <w:ind w:left="5040" w:hanging="360"/>
+      </w:pPr>
+      <w:rPr>
+        <w:u w:val="none"/>
+      </w:rPr>
+    </w:lvl>
+    <w:lvl w:ilvl="7">
+      <w:start w:val="1"/>
+      <w:numFmt w:val="bullet"/>
+      <w:lvlText w:val="○"/>
+      <w:lvlJc w:val="left"/>
+      <w:pPr>
+        <w:ind w:left="5760" w:hanging="360"/>
+      </w:pPr>
+      <w:rPr>
+        <w:u w:val="none"/>
+      </w:rPr>
+    </w:lvl>
+    <w:lvl w:ilvl="8">
+      <w:start w:val="1"/>
+      <w:numFmt w:val="bullet"/>
+      <w:lvlText w:val="■"/>
+      <w:lvlJc w:val="left"/>
+      <w:pPr>
+        <w:ind w:left="6480" w:hanging="360"/>
+      </w:pPr>
+      <w:rPr>
+        <w:u w:val="none"/>
+      </w:rPr>
+    </w:lvl>
+  </w:abstractNum>
+  <w:abstractNum w:abstractNumId="8">
+    <w:lvl w:ilvl="0">
+      <w:start w:val="1"/>
+      <w:numFmt w:val="decimal"/>
+      <w:lvlText w:val="%1)"/>
+      <w:lvlJc w:val="left"/>
+      <w:pPr>
+        <w:ind w:left="720" w:hanging="360"/>
+      </w:pPr>
+      <w:rPr>
+        <w:u w:val="none"/>
+      </w:rPr>
+    </w:lvl>
+    <w:lvl w:ilvl="1">
+      <w:start w:val="1"/>
+      <w:numFmt w:val="lowerLetter"/>
+      <w:lvlText w:val="%2)"/>
+      <w:lvlJc w:val="left"/>
+      <w:pPr>
+        <w:ind w:left="1440" w:hanging="360"/>
+      </w:pPr>
+      <w:rPr>
+        <w:u w:val="none"/>
+      </w:rPr>
+    </w:lvl>
+    <w:lvl w:ilvl="2">
+      <w:start w:val="1"/>
+      <w:numFmt w:val="lowerRoman"/>
+      <w:lvlText w:val="%3)"/>
+      <w:lvlJc w:val="right"/>
+      <w:pPr>
+        <w:ind w:left="2160" w:hanging="360"/>
+      </w:pPr>
+      <w:rPr>
+        <w:u w:val="none"/>
+      </w:rPr>
+    </w:lvl>
+    <w:lvl w:ilvl="3">
+      <w:start w:val="1"/>
+      <w:numFmt w:val="decimal"/>
+      <w:lvlText w:val="(%4)"/>
+      <w:lvlJc w:val="left"/>
+      <w:pPr>
+        <w:ind w:left="2880" w:hanging="360"/>
+      </w:pPr>
+      <w:rPr>
+        <w:u w:val="none"/>
+      </w:rPr>
+    </w:lvl>
+    <w:lvl w:ilvl="4">
+      <w:start w:val="1"/>
+      <w:numFmt w:val="lowerLetter"/>
+      <w:lvlText w:val="(%5)"/>
+      <w:lvlJc w:val="left"/>
+      <w:pPr>
+        <w:ind w:left="3600" w:hanging="360"/>
+      </w:pPr>
+      <w:rPr>
+        <w:u w:val="none"/>
+      </w:rPr>
+    </w:lvl>
+    <w:lvl w:ilvl="5">
+      <w:start w:val="1"/>
+      <w:numFmt w:val="lowerRoman"/>
+      <w:lvlText w:val="(%6)"/>
+      <w:lvlJc w:val="right"/>
+      <w:pPr>
+        <w:ind w:left="4320" w:hanging="360"/>
+      </w:pPr>
+      <w:rPr>
+        <w:u w:val="none"/>
+      </w:rPr>
+    </w:lvl>
+    <w:lvl w:ilvl="6">
+      <w:start w:val="1"/>
+      <w:numFmt w:val="decimal"/>
+      <w:lvlText w:val="%7."/>
+      <w:lvlJc w:val="left"/>
+      <w:pPr>
+        <w:ind w:left="5040" w:hanging="360"/>
+      </w:pPr>
+      <w:rPr>
+        <w:u w:val="none"/>
+      </w:rPr>
+    </w:lvl>
+    <w:lvl w:ilvl="7">
+      <w:start w:val="1"/>
+      <w:numFmt w:val="lowerLetter"/>
+      <w:lvlText w:val="%8."/>
+      <w:lvlJc w:val="left"/>
+      <w:pPr>
+        <w:ind w:left="5760" w:hanging="360"/>
+      </w:pPr>
+      <w:rPr>
+        <w:u w:val="none"/>
+      </w:rPr>
+    </w:lvl>
+    <w:lvl w:ilvl="8">
+      <w:start w:val="1"/>
+      <w:numFmt w:val="lowerRoman"/>
+      <w:lvlText w:val="%9."/>
+      <w:lvlJc w:val="right"/>
+      <w:pPr>
+        <w:ind w:left="6480" w:hanging="360"/>
+      </w:pPr>
+      <w:rPr>
+        <w:u w:val="none"/>
+      </w:rPr>
+    </w:lvl>
+  </w:abstractNum>
+  <w:abstractNum w:abstractNumId="9">
+    <w:lvl w:ilvl="0">
+      <w:start w:val="1"/>
+      <w:numFmt w:val="bullet"/>
+      <w:lvlText w:val="●"/>
+      <w:lvlJc w:val="left"/>
+      <w:pPr>
+        <w:ind w:left="720" w:hanging="360"/>
+      </w:pPr>
+      <w:rPr>
+        <w:u w:val="none"/>
+      </w:rPr>
+    </w:lvl>
+    <w:lvl w:ilvl="1">
+      <w:start w:val="1"/>
+      <w:numFmt w:val="bullet"/>
+      <w:lvlText w:val="○"/>
+      <w:lvlJc w:val="left"/>
+      <w:pPr>
+        <w:ind w:left="1440" w:hanging="360"/>
+      </w:pPr>
+      <w:rPr>
+        <w:u w:val="none"/>
+      </w:rPr>
+    </w:lvl>
+    <w:lvl w:ilvl="2">
+      <w:start w:val="1"/>
+      <w:numFmt w:val="bullet"/>
+      <w:lvlText w:val="■"/>
+      <w:lvlJc w:val="left"/>
+      <w:pPr>
+        <w:ind w:left="2160" w:hanging="360"/>
+      </w:pPr>
+      <w:rPr>
+        <w:u w:val="none"/>
+      </w:rPr>
+    </w:lvl>
+    <w:lvl w:ilvl="3">
+      <w:start w:val="1"/>
+      <w:numFmt w:val="bullet"/>
+      <w:lvlText w:val="●"/>
+      <w:lvlJc w:val="left"/>
+      <w:pPr>
+        <w:ind w:left="2880" w:hanging="360"/>
+      </w:pPr>
+      <w:rPr>
+        <w:u w:val="none"/>
+      </w:rPr>
+    </w:lvl>
+    <w:lvl w:ilvl="4">
+      <w:start w:val="1"/>
+      <w:numFmt w:val="bullet"/>
+      <w:lvlText w:val="○"/>
+      <w:lvlJc w:val="left"/>
+      <w:pPr>
+        <w:ind w:left="3600" w:hanging="360"/>
+      </w:pPr>
+      <w:rPr>
+        <w:u w:val="none"/>
+      </w:rPr>
+    </w:lvl>
+    <w:lvl w:ilvl="5">
+      <w:start w:val="1"/>
+      <w:numFmt w:val="bullet"/>
+      <w:lvlText w:val="■"/>
+      <w:lvlJc w:val="left"/>
+      <w:pPr>
+        <w:ind w:left="4320" w:hanging="360"/>
+      </w:pPr>
+      <w:rPr>
+        <w:u w:val="none"/>
+      </w:rPr>
+    </w:lvl>
+    <w:lvl w:ilvl="6">
+      <w:start w:val="1"/>
+      <w:numFmt w:val="bullet"/>
+      <w:lvlText w:val="●"/>
+      <w:lvlJc w:val="left"/>
+      <w:pPr>
+        <w:ind w:left="5040" w:hanging="360"/>
+      </w:pPr>
+      <w:rPr>
+        <w:u w:val="none"/>
+      </w:rPr>
+    </w:lvl>
+    <w:lvl w:ilvl="7">
+      <w:start w:val="1"/>
+      <w:numFmt w:val="bullet"/>
+      <w:lvlText w:val="○"/>
+      <w:lvlJc w:val="left"/>
+      <w:pPr>
+        <w:ind w:left="5760" w:hanging="360"/>
+      </w:pPr>
+      <w:rPr>
+        <w:u w:val="none"/>
+      </w:rPr>
+    </w:lvl>
+    <w:lvl w:ilvl="8">
+      <w:start w:val="1"/>
+      <w:numFmt w:val="bullet"/>
+      <w:lvlText w:val="■"/>
+      <w:lvlJc w:val="left"/>
+      <w:pPr>
+        <w:ind w:left="6480" w:hanging="360"/>
+      </w:pPr>
+      <w:rPr>
+        <w:u w:val="none"/>
+      </w:rPr>
+    </w:lvl>
+  </w:abstractNum>
+  <w:abstractNum w:abstractNumId="10">
+    <w:lvl w:ilvl="0">
+      <w:start w:val="1"/>
+      <w:numFmt w:val="bullet"/>
+      <w:lvlText w:val="●"/>
+      <w:lvlJc w:val="left"/>
+      <w:pPr>
+        <w:ind w:left="720" w:hanging="360"/>
+      </w:pPr>
+      <w:rPr>
+        <w:u w:val="none"/>
+      </w:rPr>
+    </w:lvl>
+    <w:lvl w:ilvl="1">
+      <w:start w:val="1"/>
+      <w:numFmt w:val="bullet"/>
+      <w:lvlText w:val="○"/>
+      <w:lvlJc w:val="left"/>
+      <w:pPr>
+        <w:ind w:left="1440" w:hanging="360"/>
+      </w:pPr>
+      <w:rPr>
+        <w:u w:val="none"/>
+      </w:rPr>
+    </w:lvl>
+    <w:lvl w:ilvl="2">
+      <w:start w:val="1"/>
+      <w:numFmt w:val="bullet"/>
+      <w:lvlText w:val="■"/>
+      <w:lvlJc w:val="left"/>
+      <w:pPr>
+        <w:ind w:left="2160" w:hanging="360"/>
+      </w:pPr>
+      <w:rPr>
+        <w:u w:val="none"/>
+      </w:rPr>
+    </w:lvl>
+    <w:lvl w:ilvl="3">
+      <w:start w:val="1"/>
+      <w:numFmt w:val="bullet"/>
+      <w:lvlText w:val="●"/>
+      <w:lvlJc w:val="left"/>
+      <w:pPr>
+        <w:ind w:left="2880" w:hanging="360"/>
+      </w:pPr>
+      <w:rPr>
+        <w:u w:val="none"/>
+      </w:rPr>
+    </w:lvl>
+    <w:lvl w:ilvl="4">
+      <w:start w:val="1"/>
+      <w:numFmt w:val="bullet"/>
+      <w:lvlText w:val="○"/>
+      <w:lvlJc w:val="left"/>
+      <w:pPr>
+        <w:ind w:left="3600" w:hanging="360"/>
+      </w:pPr>
+      <w:rPr>
+        <w:u w:val="none"/>
+      </w:rPr>
+    </w:lvl>
+    <w:lvl w:ilvl="5">
+      <w:start w:val="1"/>
+      <w:numFmt w:val="bullet"/>
+      <w:lvlText w:val="■"/>
+      <w:lvlJc w:val="left"/>
+      <w:pPr>
+        <w:ind w:left="4320" w:hanging="360"/>
+      </w:pPr>
+      <w:rPr>
+        <w:u w:val="none"/>
+      </w:rPr>
+    </w:lvl>
+    <w:lvl w:ilvl="6">
+      <w:start w:val="1"/>
+      <w:numFmt w:val="bullet"/>
+      <w:lvlText w:val="●"/>
+      <w:lvlJc w:val="left"/>
+      <w:pPr>
+        <w:ind w:left="5040" w:hanging="360"/>
+      </w:pPr>
+      <w:rPr>
+        <w:u w:val="none"/>
+      </w:rPr>
+    </w:lvl>
+    <w:lvl w:ilvl="7">
+      <w:start w:val="1"/>
+      <w:numFmt w:val="bullet"/>
+      <w:lvlText w:val="○"/>
+      <w:lvlJc w:val="left"/>
+      <w:pPr>
+        <w:ind w:left="5760" w:hanging="360"/>
+      </w:pPr>
+      <w:rPr>
+        <w:u w:val="none"/>
+      </w:rPr>
+    </w:lvl>
+    <w:lvl w:ilvl="8">
+      <w:start w:val="1"/>
+      <w:numFmt w:val="bullet"/>
+      <w:lvlText w:val="■"/>
+      <w:lvlJc w:val="left"/>
+      <w:pPr>
+        <w:ind w:left="6480" w:hanging="360"/>
+      </w:pPr>
+      <w:rPr>
+        <w:u w:val="none"/>
+      </w:rPr>
+    </w:lvl>
+  </w:abstractNum>
+  <w:abstractNum w:abstractNumId="11">
+    <w:lvl w:ilvl="0">
+      <w:start w:val="1"/>
+      <w:numFmt w:val="bullet"/>
+      <w:lvlText w:val="●"/>
+      <w:lvlJc w:val="left"/>
+      <w:pPr>
+        <w:ind w:left="720" w:hanging="360"/>
+      </w:pPr>
+      <w:rPr>
+        <w:u w:val="none"/>
+      </w:rPr>
+    </w:lvl>
+    <w:lvl w:ilvl="1">
+      <w:start w:val="1"/>
+      <w:numFmt w:val="bullet"/>
+      <w:lvlText w:val="○"/>
+      <w:lvlJc w:val="left"/>
+      <w:pPr>
+        <w:ind w:left="1440" w:hanging="360"/>
+      </w:pPr>
+      <w:rPr>
+        <w:u w:val="none"/>
+      </w:rPr>
+    </w:lvl>
+    <w:lvl w:ilvl="2">
+      <w:start w:val="1"/>
+      <w:numFmt w:val="bullet"/>
+      <w:lvlText w:val="■"/>
+      <w:lvlJc w:val="left"/>
+      <w:pPr>
+        <w:ind w:left="2160" w:hanging="360"/>
+      </w:pPr>
+      <w:rPr>
+        <w:u w:val="none"/>
+      </w:rPr>
+    </w:lvl>
+    <w:lvl w:ilvl="3">
+      <w:start w:val="1"/>
+      <w:numFmt w:val="bullet"/>
+      <w:lvlText w:val="●"/>
+      <w:lvlJc w:val="left"/>
+      <w:pPr>
+        <w:ind w:left="2880" w:hanging="360"/>
+      </w:pPr>
+      <w:rPr>
+        <w:u w:val="none"/>
+      </w:rPr>
+    </w:lvl>
+    <w:lvl w:ilvl="4">
+      <w:start w:val="1"/>
+      <w:numFmt w:val="bullet"/>
+      <w:lvlText w:val="○"/>
+      <w:lvlJc w:val="left"/>
+      <w:pPr>
+        <w:ind w:left="3600" w:hanging="360"/>
+      </w:pPr>
+      <w:rPr>
+        <w:u w:val="none"/>
+      </w:rPr>
+    </w:lvl>
+    <w:lvl w:ilvl="5">
+      <w:start w:val="1"/>
+      <w:numFmt w:val="bullet"/>
+      <w:lvlText w:val="■"/>
+      <w:lvlJc w:val="left"/>
+      <w:pPr>
+        <w:ind w:left="4320" w:hanging="360"/>
+      </w:pPr>
+      <w:rPr>
+        <w:u w:val="none"/>
+      </w:rPr>
+    </w:lvl>
+    <w:lvl w:ilvl="6">
+      <w:start w:val="1"/>
+      <w:numFmt w:val="bullet"/>
+      <w:lvlText w:val="●"/>
+      <w:lvlJc w:val="left"/>
+      <w:pPr>
+        <w:ind w:left="5040" w:hanging="360"/>
+      </w:pPr>
+      <w:rPr>
+        <w:u w:val="none"/>
+      </w:rPr>
+    </w:lvl>
+    <w:lvl w:ilvl="7">
+      <w:start w:val="1"/>
+      <w:numFmt w:val="bullet"/>
+      <w:lvlText w:val="○"/>
+      <w:lvlJc w:val="left"/>
+      <w:pPr>
+        <w:ind w:left="5760" w:hanging="360"/>
+      </w:pPr>
+      <w:rPr>
+        <w:u w:val="none"/>
+      </w:rPr>
+    </w:lvl>
+    <w:lvl w:ilvl="8">
+      <w:start w:val="1"/>
+      <w:numFmt w:val="bullet"/>
+      <w:lvlText w:val="■"/>
+      <w:lvlJc w:val="left"/>
+      <w:pPr>
+        <w:ind w:left="6480" w:hanging="360"/>
+      </w:pPr>
+      <w:rPr>
+        <w:u w:val="none"/>
+      </w:rPr>
+    </w:lvl>
+  </w:abstractNum>
+  <w:num w:numId="1">
+    <w:abstractNumId w:val="1"/>
+  </w:num>
+  <w:num w:numId="2">
+    <w:abstractNumId w:val="2"/>
+  </w:num>
+  <w:num w:numId="3">
+    <w:abstractNumId w:val="3"/>
+  </w:num>
+  <w:num w:numId="4">
+    <w:abstractNumId w:val="4"/>
+  </w:num>
+  <w:num w:numId="5">
+    <w:abstractNumId w:val="5"/>
+  </w:num>
+  <w:num w:numId="6">
+    <w:abstractNumId w:val="6"/>
+  </w:num>
+  <w:num w:numId="7">
+    <w:abstractNumId w:val="7"/>
+  </w:num>
+  <w:num w:numId="8">
+    <w:abstractNumId w:val="8"/>
+  </w:num>
+  <w:num w:numId="9">
+    <w:abstractNumId w:val="9"/>
+  </w:num>
+  <w:num w:numId="10">
+    <w:abstractNumId w:val="10"/>
+  </w:num>
+  <w:num w:numId="11">
+    <w:abstractNumId w:val="11"/>
+  </w:num>
+</w:numbering>
 </file>
 
 <file path=word/styles.xml><?xml version="1.0" encoding="utf-8"?>

</xml_diff>